<commit_message>
dodane slike naslovna, termini, korisnici, dodavanje pacijenta - miki
</commit_message>
<xml_diff>
--- a/Mumić_Samir_Z3_ICR.docx
+++ b/Mumić_Samir_Z3_ICR.docx
@@ -10,13 +10,56 @@
           <w:szCs w:val="32"/>
         </w:rPr>
       </w:pPr>
+      <w:proofErr w:type="spellStart"/>
       <w:r>
         <w:rPr>
           <w:sz w:val="32"/>
           <w:szCs w:val="32"/>
         </w:rPr>
-        <w:t>Univerzitet „Džemal Bijedić“ Mostar</w:t>
-      </w:r>
+        <w:t>Univerzitet</w:t>
+      </w:r>
+      <w:proofErr w:type="spellEnd"/>
+      <w:r>
+        <w:rPr>
+          <w:sz w:val="32"/>
+          <w:szCs w:val="32"/>
+        </w:rPr>
+        <w:t xml:space="preserve"> „</w:t>
+      </w:r>
+      <w:proofErr w:type="spellStart"/>
+      <w:r>
+        <w:rPr>
+          <w:sz w:val="32"/>
+          <w:szCs w:val="32"/>
+        </w:rPr>
+        <w:t>Džemal</w:t>
+      </w:r>
+      <w:proofErr w:type="spellEnd"/>
+      <w:r>
+        <w:rPr>
+          <w:sz w:val="32"/>
+          <w:szCs w:val="32"/>
+        </w:rPr>
+        <w:t xml:space="preserve"> </w:t>
+      </w:r>
+      <w:proofErr w:type="spellStart"/>
+      <w:proofErr w:type="gramStart"/>
+      <w:r>
+        <w:rPr>
+          <w:sz w:val="32"/>
+          <w:szCs w:val="32"/>
+        </w:rPr>
+        <w:t>Bijedić</w:t>
+      </w:r>
+      <w:proofErr w:type="spellEnd"/>
+      <w:r>
+        <w:rPr>
+          <w:sz w:val="32"/>
+          <w:szCs w:val="32"/>
+        </w:rPr>
+        <w:t>“ Mostar</w:t>
+      </w:r>
+      <w:proofErr w:type="gramEnd"/>
     </w:p>
     <w:p>
       <w:pPr>
@@ -26,13 +69,47 @@
           <w:szCs w:val="28"/>
         </w:rPr>
       </w:pPr>
+      <w:proofErr w:type="spellStart"/>
       <w:r>
         <w:rPr>
           <w:sz w:val="28"/>
           <w:szCs w:val="28"/>
         </w:rPr>
-        <w:t>Fakultet informacijskih tehnologija</w:t>
-      </w:r>
+        <w:t>Fakultet</w:t>
+      </w:r>
+      <w:proofErr w:type="spellEnd"/>
+      <w:r>
+        <w:rPr>
+          <w:sz w:val="28"/>
+          <w:szCs w:val="28"/>
+        </w:rPr>
+        <w:t xml:space="preserve"> </w:t>
+      </w:r>
+      <w:proofErr w:type="spellStart"/>
+      <w:r>
+        <w:rPr>
+          <w:sz w:val="28"/>
+          <w:szCs w:val="28"/>
+        </w:rPr>
+        <w:t>informacijskih</w:t>
+      </w:r>
+      <w:proofErr w:type="spellEnd"/>
+      <w:r>
+        <w:rPr>
+          <w:sz w:val="28"/>
+          <w:szCs w:val="28"/>
+        </w:rPr>
+        <w:t xml:space="preserve"> </w:t>
+      </w:r>
+      <w:proofErr w:type="spellStart"/>
+      <w:r>
+        <w:rPr>
+          <w:sz w:val="28"/>
+          <w:szCs w:val="28"/>
+        </w:rPr>
+        <w:t>tehnologija</w:t>
+      </w:r>
+      <w:proofErr w:type="spellEnd"/>
     </w:p>
     <w:p>
       <w:pPr>
@@ -116,6 +193,7 @@
           <w:szCs w:val="40"/>
         </w:rPr>
       </w:pPr>
+      <w:proofErr w:type="spellStart"/>
       <w:r>
         <w:rPr>
           <w:b/>
@@ -123,7 +201,37 @@
           <w:sz w:val="40"/>
           <w:szCs w:val="40"/>
         </w:rPr>
-        <w:t>Stomatološka ordinacija – Mockup</w:t>
+        <w:t>Stomatološka</w:t>
+      </w:r>
+      <w:proofErr w:type="spellEnd"/>
+      <w:r>
+        <w:rPr>
+          <w:b/>
+          <w:bCs/>
+          <w:sz w:val="40"/>
+          <w:szCs w:val="40"/>
+        </w:rPr>
+        <w:t xml:space="preserve"> </w:t>
+      </w:r>
+      <w:proofErr w:type="spellStart"/>
+      <w:r>
+        <w:rPr>
+          <w:b/>
+          <w:bCs/>
+          <w:sz w:val="40"/>
+          <w:szCs w:val="40"/>
+        </w:rPr>
+        <w:t>ordinacija</w:t>
+      </w:r>
+      <w:proofErr w:type="spellEnd"/>
+      <w:r>
+        <w:rPr>
+          <w:b/>
+          <w:bCs/>
+          <w:sz w:val="40"/>
+          <w:szCs w:val="40"/>
+        </w:rPr>
+        <w:t xml:space="preserve"> – Mockup</w:t>
       </w:r>
     </w:p>
     <w:p>
@@ -143,67 +251,63 @@
           <w:szCs w:val="24"/>
         </w:rPr>
       </w:pPr>
+      <w:proofErr w:type="spellStart"/>
       <w:r>
         <w:rPr>
           <w:sz w:val="24"/>
           <w:szCs w:val="24"/>
         </w:rPr>
-        <w:t>Predmet: Interakcija – čovjek računar</w:t>
-      </w:r>
-    </w:p>
-    <w:p>
-      <w:pPr>
-        <w:jc w:val="center"/>
+        <w:t>Predmet</w:t>
+      </w:r>
+      <w:proofErr w:type="spellEnd"/>
+      <w:r>
         <w:rPr>
           <w:sz w:val="24"/>
           <w:szCs w:val="24"/>
         </w:rPr>
-      </w:pPr>
-    </w:p>
-    <w:p>
-      <w:pPr>
-        <w:jc w:val="center"/>
+        <w:t xml:space="preserve">: </w:t>
+      </w:r>
+      <w:proofErr w:type="spellStart"/>
+      <w:r>
         <w:rPr>
           <w:sz w:val="24"/>
           <w:szCs w:val="24"/>
         </w:rPr>
-      </w:pPr>
-    </w:p>
-    <w:p>
-      <w:pPr>
-        <w:jc w:val="center"/>
+        <w:t>Interakcija</w:t>
+      </w:r>
+      <w:proofErr w:type="spellEnd"/>
+      <w:r>
         <w:rPr>
           <w:sz w:val="24"/>
           <w:szCs w:val="24"/>
         </w:rPr>
-      </w:pPr>
-    </w:p>
-    <w:p>
-      <w:pPr>
-        <w:jc w:val="center"/>
+        <w:t xml:space="preserve"> – </w:t>
+      </w:r>
+      <w:proofErr w:type="spellStart"/>
+      <w:r>
         <w:rPr>
           <w:sz w:val="24"/>
           <w:szCs w:val="24"/>
         </w:rPr>
-      </w:pPr>
-    </w:p>
-    <w:p>
-      <w:pPr>
-        <w:jc w:val="center"/>
+        <w:t>čovjek</w:t>
+      </w:r>
+      <w:proofErr w:type="spellEnd"/>
+      <w:r>
         <w:rPr>
           <w:sz w:val="24"/>
           <w:szCs w:val="24"/>
         </w:rPr>
-      </w:pPr>
-    </w:p>
-    <w:p>
-      <w:pPr>
-        <w:jc w:val="center"/>
+        <w:t xml:space="preserve"> </w:t>
+      </w:r>
+      <w:proofErr w:type="spellStart"/>
+      <w:r>
         <w:rPr>
           <w:sz w:val="24"/>
           <w:szCs w:val="24"/>
         </w:rPr>
-      </w:pPr>
+        <w:t>računar</w:t>
+      </w:r>
+      <w:proofErr w:type="spellEnd"/>
     </w:p>
     <w:p>
       <w:pPr>
@@ -216,6 +320,7 @@
     </w:p>
     <w:p>
       <w:pPr>
+        <w:jc w:val="center"/>
         <w:rPr>
           <w:sz w:val="24"/>
           <w:szCs w:val="24"/>
@@ -224,6 +329,7 @@
     </w:p>
     <w:p>
       <w:pPr>
+        <w:jc w:val="center"/>
         <w:rPr>
           <w:sz w:val="24"/>
           <w:szCs w:val="24"/>
@@ -232,18 +338,86 @@
     </w:p>
     <w:p>
       <w:pPr>
-        <w:jc w:val="right"/>
+        <w:jc w:val="center"/>
         <w:rPr>
           <w:sz w:val="24"/>
           <w:szCs w:val="24"/>
         </w:rPr>
       </w:pPr>
-      <w:r>
+    </w:p>
+    <w:p>
+      <w:pPr>
+        <w:jc w:val="center"/>
         <w:rPr>
           <w:sz w:val="24"/>
           <w:szCs w:val="24"/>
         </w:rPr>
-        <w:t xml:space="preserve">                                                                                                               Studenti: </w:t>
+      </w:pPr>
+    </w:p>
+    <w:p>
+      <w:pPr>
+        <w:jc w:val="center"/>
+        <w:rPr>
+          <w:sz w:val="24"/>
+          <w:szCs w:val="24"/>
+        </w:rPr>
+      </w:pPr>
+    </w:p>
+    <w:p>
+      <w:pPr>
+        <w:jc w:val="center"/>
+        <w:rPr>
+          <w:sz w:val="24"/>
+          <w:szCs w:val="24"/>
+        </w:rPr>
+      </w:pPr>
+    </w:p>
+    <w:p>
+      <w:pPr>
+        <w:rPr>
+          <w:sz w:val="24"/>
+          <w:szCs w:val="24"/>
+        </w:rPr>
+      </w:pPr>
+    </w:p>
+    <w:p>
+      <w:pPr>
+        <w:rPr>
+          <w:sz w:val="24"/>
+          <w:szCs w:val="24"/>
+        </w:rPr>
+      </w:pPr>
+    </w:p>
+    <w:p>
+      <w:pPr>
+        <w:jc w:val="right"/>
+        <w:rPr>
+          <w:sz w:val="24"/>
+          <w:szCs w:val="24"/>
+        </w:rPr>
+      </w:pPr>
+      <w:r>
+        <w:rPr>
+          <w:sz w:val="24"/>
+          <w:szCs w:val="24"/>
+        </w:rPr>
+        <w:t xml:space="preserve">                                                                                                               </w:t>
+      </w:r>
+      <w:proofErr w:type="spellStart"/>
+      <w:r>
+        <w:rPr>
+          <w:sz w:val="24"/>
+          <w:szCs w:val="24"/>
+        </w:rPr>
+        <w:t>Studenti</w:t>
+      </w:r>
+      <w:proofErr w:type="spellEnd"/>
+      <w:r>
+        <w:rPr>
+          <w:sz w:val="24"/>
+          <w:szCs w:val="24"/>
+        </w:rPr>
+        <w:t xml:space="preserve">: </w:t>
       </w:r>
     </w:p>
     <w:p>
@@ -260,24 +434,23 @@
           <w:sz w:val="24"/>
           <w:szCs w:val="24"/>
         </w:rPr>
-        <w:t>Samir Mumić, IB180092</w:t>
-      </w:r>
-    </w:p>
-    <w:p>
-      <w:pPr>
-        <w:jc w:val="right"/>
+        <w:t xml:space="preserve">Samir </w:t>
+      </w:r>
+      <w:proofErr w:type="spellStart"/>
+      <w:r>
         <w:rPr>
           <w:sz w:val="24"/>
           <w:szCs w:val="24"/>
         </w:rPr>
-      </w:pPr>
+        <w:t>Mumić</w:t>
+      </w:r>
+      <w:proofErr w:type="spellEnd"/>
       <w:r>
         <w:rPr>
           <w:sz w:val="24"/>
           <w:szCs w:val="24"/>
         </w:rPr>
-        <w:tab/>
-        <w:t xml:space="preserve">      Velid Hatić, IB180043</w:t>
+        <w:t>, IB180092</w:t>
       </w:r>
     </w:p>
     <w:p>
@@ -294,35 +467,284 @@
           <w:szCs w:val="24"/>
         </w:rPr>
         <w:tab/>
-        <w:t xml:space="preserve">     Mirsad Hasić, IB180051</w:t>
-      </w:r>
-    </w:p>
-    <w:p>
-      <w:pPr>
+        <w:t xml:space="preserve">      </w:t>
+      </w:r>
+      <w:proofErr w:type="spellStart"/>
+      <w:r>
         <w:rPr>
           <w:sz w:val="24"/>
           <w:szCs w:val="24"/>
         </w:rPr>
-      </w:pPr>
-      <w:r>
-        <w:rPr>
-          <w:b/>
-          <w:bCs/>
+        <w:t>Velid</w:t>
+      </w:r>
+      <w:proofErr w:type="spellEnd"/>
+      <w:r>
+        <w:rPr>
           <w:sz w:val="24"/>
           <w:szCs w:val="24"/>
         </w:rPr>
-        <w:lastRenderedPageBreak/>
-        <w:t>1. Rezervacija termina</w:t>
-      </w:r>
-      <w:r>
-        <w:rPr>
-          <w:b/>
-          <w:bCs/>
+        <w:t xml:space="preserve"> </w:t>
+      </w:r>
+      <w:proofErr w:type="spellStart"/>
+      <w:r>
+        <w:rPr>
           <w:sz w:val="24"/>
           <w:szCs w:val="24"/>
         </w:rPr>
-        <w:t xml:space="preserve"> od strane pacijenta</w:t>
-      </w:r>
+        <w:t>Hatić</w:t>
+      </w:r>
+      <w:proofErr w:type="spellEnd"/>
+      <w:r>
+        <w:rPr>
+          <w:sz w:val="24"/>
+          <w:szCs w:val="24"/>
+        </w:rPr>
+        <w:t>, IB180043</w:t>
+      </w:r>
+    </w:p>
+    <w:p>
+      <w:pPr>
+        <w:jc w:val="right"/>
+        <w:rPr>
+          <w:sz w:val="24"/>
+          <w:szCs w:val="24"/>
+        </w:rPr>
+      </w:pPr>
+      <w:r>
+        <w:rPr>
+          <w:sz w:val="24"/>
+          <w:szCs w:val="24"/>
+        </w:rPr>
+        <w:tab/>
+        <w:t xml:space="preserve">     Mirsad Hasić, IB180051</w:t>
+      </w:r>
+    </w:p>
+    <w:p>
+      <w:pPr>
+        <w:rPr>
+          <w:sz w:val="24"/>
+          <w:szCs w:val="24"/>
+        </w:rPr>
+      </w:pPr>
+      <w:r>
+        <w:rPr>
+          <w:b/>
+          <w:bCs/>
+          <w:sz w:val="24"/>
+          <w:szCs w:val="24"/>
+        </w:rPr>
+        <w:lastRenderedPageBreak/>
+        <w:t>1</w:t>
+      </w:r>
+      <w:r>
+        <w:rPr>
+          <w:b/>
+          <w:bCs/>
+          <w:sz w:val="24"/>
+          <w:szCs w:val="24"/>
+        </w:rPr>
+        <w:t xml:space="preserve">. </w:t>
+      </w:r>
+      <w:r>
+        <w:rPr>
+          <w:b/>
+          <w:bCs/>
+          <w:sz w:val="24"/>
+          <w:szCs w:val="24"/>
+        </w:rPr>
+        <w:t>Home page</w:t>
+      </w:r>
+    </w:p>
+    <w:p>
+      <w:pPr>
+        <w:keepNext/>
+      </w:pPr>
+      <w:r>
+        <w:rPr>
+          <w:noProof/>
+        </w:rPr>
+        <w:drawing>
+          <wp:inline distT="0" distB="0" distL="0" distR="0" wp14:anchorId="7125B389" wp14:editId="4DE18275">
+            <wp:extent cx="5731510" cy="2842260"/>
+            <wp:effectExtent l="0" t="0" r="0" b="0"/>
+            <wp:docPr id="12" name="Picture 12" descr="Graphical user interface, website&#10;&#10;Description automatically generated"/>
+            <wp:cNvGraphicFramePr>
+              <a:graphicFrameLocks xmlns:a="http://schemas.openxmlformats.org/drawingml/2006/main" noChangeAspect="1"/>
+            </wp:cNvGraphicFramePr>
+            <a:graphic xmlns:a="http://schemas.openxmlformats.org/drawingml/2006/main">
+              <a:graphicData uri="http://schemas.openxmlformats.org/drawingml/2006/picture">
+                <pic:pic xmlns:pic="http://schemas.openxmlformats.org/drawingml/2006/picture">
+                  <pic:nvPicPr>
+                    <pic:cNvPr id="12" name="Picture 12" descr="Graphical user interface, website&#10;&#10;Description automatically generated"/>
+                    <pic:cNvPicPr/>
+                  </pic:nvPicPr>
+                  <pic:blipFill>
+                    <a:blip r:embed="rId4" cstate="print">
+                      <a:extLst>
+                        <a:ext uri="{28A0092B-C50C-407E-A947-70E740481C1C}">
+                          <a14:useLocalDpi xmlns:a14="http://schemas.microsoft.com/office/drawing/2010/main" val="0"/>
+                        </a:ext>
+                      </a:extLst>
+                    </a:blip>
+                    <a:stretch>
+                      <a:fillRect/>
+                    </a:stretch>
+                  </pic:blipFill>
+                  <pic:spPr>
+                    <a:xfrm>
+                      <a:off x="0" y="0"/>
+                      <a:ext cx="5731510" cy="2842260"/>
+                    </a:xfrm>
+                    <a:prstGeom prst="rect">
+                      <a:avLst/>
+                    </a:prstGeom>
+                  </pic:spPr>
+                </pic:pic>
+              </a:graphicData>
+            </a:graphic>
+          </wp:inline>
+        </w:drawing>
+      </w:r>
+    </w:p>
+    <w:p>
+      <w:pPr>
+        <w:pStyle w:val="Caption"/>
+        <w:jc w:val="center"/>
+        <w:rPr>
+          <w:b/>
+          <w:bCs/>
+          <w:sz w:val="24"/>
+          <w:szCs w:val="24"/>
+        </w:rPr>
+      </w:pPr>
+      <w:proofErr w:type="spellStart"/>
+      <w:r>
+        <w:t>Slika</w:t>
+      </w:r>
+      <w:proofErr w:type="spellEnd"/>
+      <w:r>
+        <w:t xml:space="preserve"> </w:t>
+      </w:r>
+      <w:r>
+        <w:fldChar w:fldCharType="begin"/>
+      </w:r>
+      <w:r>
+        <w:instrText xml:space="preserve"> SEQ Slika \* ARABIC </w:instrText>
+      </w:r>
+      <w:r>
+        <w:fldChar w:fldCharType="separate"/>
+      </w:r>
+      <w:r>
+        <w:rPr>
+          <w:noProof/>
+        </w:rPr>
+        <w:t>1</w:t>
+      </w:r>
+      <w:r>
+        <w:fldChar w:fldCharType="end"/>
+      </w:r>
+      <w:r>
+        <w:t xml:space="preserve">. </w:t>
+      </w:r>
+      <w:proofErr w:type="spellStart"/>
+      <w:r>
+        <w:t>Naslovna</w:t>
+      </w:r>
+      <w:proofErr w:type="spellEnd"/>
+      <w:r>
+        <w:t xml:space="preserve"> </w:t>
+      </w:r>
+      <w:proofErr w:type="spellStart"/>
+      <w:r>
+        <w:t>stranica</w:t>
+      </w:r>
+      <w:proofErr w:type="spellEnd"/>
+    </w:p>
+    <w:p>
+      <w:pPr>
+        <w:rPr>
+          <w:sz w:val="24"/>
+          <w:szCs w:val="24"/>
+        </w:rPr>
+      </w:pPr>
+      <w:r>
+        <w:rPr>
+          <w:b/>
+          <w:bCs/>
+          <w:sz w:val="24"/>
+          <w:szCs w:val="24"/>
+        </w:rPr>
+        <w:t>2</w:t>
+      </w:r>
+      <w:r>
+        <w:rPr>
+          <w:b/>
+          <w:bCs/>
+          <w:sz w:val="24"/>
+          <w:szCs w:val="24"/>
+        </w:rPr>
+        <w:t xml:space="preserve">. </w:t>
+      </w:r>
+      <w:proofErr w:type="spellStart"/>
+      <w:r>
+        <w:rPr>
+          <w:b/>
+          <w:bCs/>
+          <w:sz w:val="24"/>
+          <w:szCs w:val="24"/>
+        </w:rPr>
+        <w:t>Rezervacija</w:t>
+      </w:r>
+      <w:proofErr w:type="spellEnd"/>
+      <w:r>
+        <w:rPr>
+          <w:b/>
+          <w:bCs/>
+          <w:sz w:val="24"/>
+          <w:szCs w:val="24"/>
+        </w:rPr>
+        <w:t xml:space="preserve"> termina</w:t>
+      </w:r>
+      <w:r>
+        <w:rPr>
+          <w:b/>
+          <w:bCs/>
+          <w:sz w:val="24"/>
+          <w:szCs w:val="24"/>
+        </w:rPr>
+        <w:t xml:space="preserve"> od </w:t>
+      </w:r>
+      <w:proofErr w:type="spellStart"/>
+      <w:r>
+        <w:rPr>
+          <w:b/>
+          <w:bCs/>
+          <w:sz w:val="24"/>
+          <w:szCs w:val="24"/>
+        </w:rPr>
+        <w:t>strane</w:t>
+      </w:r>
+      <w:proofErr w:type="spellEnd"/>
+      <w:r>
+        <w:rPr>
+          <w:b/>
+          <w:bCs/>
+          <w:sz w:val="24"/>
+          <w:szCs w:val="24"/>
+        </w:rPr>
+        <w:t xml:space="preserve"> </w:t>
+      </w:r>
+      <w:proofErr w:type="spellStart"/>
+      <w:r>
+        <w:rPr>
+          <w:b/>
+          <w:bCs/>
+          <w:sz w:val="24"/>
+          <w:szCs w:val="24"/>
+        </w:rPr>
+        <w:t>pacijenta</w:t>
+      </w:r>
+      <w:proofErr w:type="spellEnd"/>
     </w:p>
     <w:p>
       <w:pPr>
@@ -354,7 +776,7 @@
                     </pic:cNvPicPr>
                   </pic:nvPicPr>
                   <pic:blipFill>
-                    <a:blip r:embed="rId4">
+                    <a:blip r:embed="rId5">
                       <a:extLst>
                         <a:ext uri="{28A0092B-C50C-407E-A947-70E740481C1C}">
                           <a14:useLocalDpi xmlns:a14="http://schemas.microsoft.com/office/drawing/2010/main" val="0"/>
@@ -391,8 +813,13 @@
         <w:pStyle w:val="Caption"/>
         <w:jc w:val="center"/>
       </w:pPr>
-      <w:r>
-        <w:t xml:space="preserve">Slika </w:t>
+      <w:proofErr w:type="spellStart"/>
+      <w:r>
+        <w:t>Slika</w:t>
+      </w:r>
+      <w:proofErr w:type="spellEnd"/>
+      <w:r>
+        <w:t xml:space="preserve"> </w:t>
       </w:r>
       <w:r>
         <w:fldChar w:fldCharType="begin"/>
@@ -407,7 +834,7 @@
         <w:rPr>
           <w:noProof/>
         </w:rPr>
-        <w:t>1</w:t>
+        <w:t>2</w:t>
       </w:r>
       <w:r>
         <w:rPr>
@@ -416,36 +843,117 @@
         <w:fldChar w:fldCharType="end"/>
       </w:r>
       <w:r>
-        <w:t>. Rezervacija termina</w:t>
-      </w:r>
-    </w:p>
-    <w:p>
-      <w:pPr>
-        <w:rPr>
-          <w:b/>
-          <w:bCs/>
-        </w:rPr>
-      </w:pPr>
-      <w:r>
-        <w:rPr>
-          <w:b/>
-          <w:bCs/>
-        </w:rPr>
-        <w:t xml:space="preserve">2. Stomatološki karton </w:t>
-      </w:r>
-      <w:r>
-        <w:rPr>
-          <w:b/>
-          <w:bCs/>
-        </w:rPr>
-        <w:t xml:space="preserve">pacijenta </w:t>
-      </w:r>
-      <w:r>
-        <w:rPr>
-          <w:b/>
-          <w:bCs/>
-        </w:rPr>
-        <w:t>i historija termina</w:t>
+        <w:t xml:space="preserve">. </w:t>
+      </w:r>
+      <w:proofErr w:type="spellStart"/>
+      <w:r>
+        <w:t>Rezervacija</w:t>
+      </w:r>
+      <w:proofErr w:type="spellEnd"/>
+      <w:r>
+        <w:t xml:space="preserve"> termina</w:t>
+      </w:r>
+    </w:p>
+    <w:p>
+      <w:pPr>
+        <w:rPr>
+          <w:b/>
+          <w:bCs/>
+        </w:rPr>
+      </w:pPr>
+      <w:r>
+        <w:rPr>
+          <w:b/>
+          <w:bCs/>
+        </w:rPr>
+        <w:t>3</w:t>
+      </w:r>
+      <w:r>
+        <w:rPr>
+          <w:b/>
+          <w:bCs/>
+        </w:rPr>
+        <w:t xml:space="preserve">. </w:t>
+      </w:r>
+      <w:proofErr w:type="spellStart"/>
+      <w:r>
+        <w:rPr>
+          <w:b/>
+          <w:bCs/>
+        </w:rPr>
+        <w:t>Stomatološki</w:t>
+      </w:r>
+      <w:proofErr w:type="spellEnd"/>
+      <w:r>
+        <w:rPr>
+          <w:b/>
+          <w:bCs/>
+        </w:rPr>
+        <w:t xml:space="preserve"> </w:t>
+      </w:r>
+      <w:proofErr w:type="spellStart"/>
+      <w:r>
+        <w:rPr>
+          <w:b/>
+          <w:bCs/>
+        </w:rPr>
+        <w:t>karton</w:t>
+      </w:r>
+      <w:proofErr w:type="spellEnd"/>
+      <w:r>
+        <w:rPr>
+          <w:b/>
+          <w:bCs/>
+        </w:rPr>
+        <w:t xml:space="preserve"> </w:t>
+      </w:r>
+      <w:proofErr w:type="spellStart"/>
+      <w:r>
+        <w:rPr>
+          <w:b/>
+          <w:bCs/>
+        </w:rPr>
+        <w:t>pacijenta</w:t>
+      </w:r>
+      <w:proofErr w:type="spellEnd"/>
+      <w:r>
+        <w:rPr>
+          <w:b/>
+          <w:bCs/>
+        </w:rPr>
+        <w:t xml:space="preserve"> </w:t>
+      </w:r>
+      <w:proofErr w:type="spellStart"/>
+      <w:r>
+        <w:rPr>
+          <w:b/>
+          <w:bCs/>
+        </w:rPr>
+        <w:t>i</w:t>
+      </w:r>
+      <w:proofErr w:type="spellEnd"/>
+      <w:r>
+        <w:rPr>
+          <w:b/>
+          <w:bCs/>
+        </w:rPr>
+        <w:t xml:space="preserve"> </w:t>
+      </w:r>
+      <w:proofErr w:type="spellStart"/>
+      <w:r>
+        <w:rPr>
+          <w:b/>
+          <w:bCs/>
+        </w:rPr>
+        <w:t>historija</w:t>
+      </w:r>
+      <w:proofErr w:type="spellEnd"/>
+      <w:r>
+        <w:rPr>
+          <w:b/>
+          <w:bCs/>
+        </w:rPr>
+        <w:t xml:space="preserve"> termina</w:t>
       </w:r>
     </w:p>
     <w:p>
@@ -458,6 +966,7 @@
           <w:bCs/>
           <w:noProof/>
         </w:rPr>
+        <w:lastRenderedPageBreak/>
         <w:drawing>
           <wp:inline distT="0" distB="0" distL="0" distR="0" wp14:anchorId="6EFA836E" wp14:editId="51BC463E">
             <wp:extent cx="5720715" cy="3240405"/>
@@ -476,7 +985,7 @@
                     </pic:cNvPicPr>
                   </pic:nvPicPr>
                   <pic:blipFill>
-                    <a:blip r:embed="rId5">
+                    <a:blip r:embed="rId6">
                       <a:extLst>
                         <a:ext uri="{28A0092B-C50C-407E-A947-70E740481C1C}">
                           <a14:useLocalDpi xmlns:a14="http://schemas.microsoft.com/office/drawing/2010/main" val="0"/>
@@ -513,8 +1022,13 @@
         <w:pStyle w:val="Caption"/>
         <w:jc w:val="center"/>
       </w:pPr>
-      <w:r>
-        <w:t xml:space="preserve">Slika </w:t>
+      <w:proofErr w:type="spellStart"/>
+      <w:r>
+        <w:t>Slika</w:t>
+      </w:r>
+      <w:proofErr w:type="spellEnd"/>
+      <w:r>
+        <w:t xml:space="preserve"> </w:t>
       </w:r>
       <w:r>
         <w:fldChar w:fldCharType="begin"/>
@@ -529,7 +1043,7 @@
         <w:rPr>
           <w:noProof/>
         </w:rPr>
-        <w:t>2</w:t>
+        <w:t>3</w:t>
       </w:r>
       <w:r>
         <w:rPr>
@@ -538,13 +1052,59 @@
         <w:fldChar w:fldCharType="end"/>
       </w:r>
       <w:r>
-        <w:t>. Stomatološki karton i historija termina</w:t>
+        <w:t xml:space="preserve">. </w:t>
+      </w:r>
+      <w:proofErr w:type="spellStart"/>
+      <w:r>
+        <w:t>Stomatološki</w:t>
+      </w:r>
+      <w:proofErr w:type="spellEnd"/>
+      <w:r>
+        <w:t xml:space="preserve"> </w:t>
+      </w:r>
+      <w:proofErr w:type="spellStart"/>
+      <w:r>
+        <w:t>karton</w:t>
+      </w:r>
+      <w:proofErr w:type="spellEnd"/>
+      <w:r>
+        <w:t xml:space="preserve"> </w:t>
+      </w:r>
+      <w:proofErr w:type="spellStart"/>
+      <w:r>
+        <w:t>i</w:t>
+      </w:r>
+      <w:proofErr w:type="spellEnd"/>
+      <w:r>
+        <w:t xml:space="preserve"> </w:t>
+      </w:r>
+      <w:proofErr w:type="spellStart"/>
+      <w:r>
+        <w:t>historija</w:t>
+      </w:r>
+      <w:proofErr w:type="spellEnd"/>
+      <w:r>
+        <w:t xml:space="preserve"> termina</w:t>
       </w:r>
     </w:p>
     <w:p/>
     <w:p/>
     <w:p/>
     <w:p/>
+    <w:p/>
+    <w:p/>
+    <w:p/>
+    <w:p/>
+    <w:p/>
+    <w:p/>
+    <w:p/>
+    <w:p/>
+    <w:p/>
+    <w:p/>
+    <w:p/>
+    <w:p/>
+    <w:p/>
+    <w:p/>
     <w:p>
       <w:pPr>
         <w:rPr>
@@ -558,8 +1118,104 @@
           <w:bCs/>
         </w:rPr>
         <w:lastRenderedPageBreak/>
-        <w:t>3. Pregled dostupnih lijekova od strane stomatologa</w:t>
-      </w:r>
+        <w:t>4</w:t>
+      </w:r>
+      <w:r>
+        <w:rPr>
+          <w:b/>
+          <w:bCs/>
+        </w:rPr>
+        <w:t xml:space="preserve">. </w:t>
+      </w:r>
+      <w:proofErr w:type="spellStart"/>
+      <w:r>
+        <w:rPr>
+          <w:b/>
+          <w:bCs/>
+        </w:rPr>
+        <w:t>Pregled</w:t>
+      </w:r>
+      <w:proofErr w:type="spellEnd"/>
+      <w:r>
+        <w:rPr>
+          <w:b/>
+          <w:bCs/>
+        </w:rPr>
+        <w:t xml:space="preserve"> </w:t>
+      </w:r>
+      <w:proofErr w:type="spellStart"/>
+      <w:r>
+        <w:rPr>
+          <w:b/>
+          <w:bCs/>
+        </w:rPr>
+        <w:t>dostupnih</w:t>
+      </w:r>
+      <w:proofErr w:type="spellEnd"/>
+      <w:r>
+        <w:rPr>
+          <w:b/>
+          <w:bCs/>
+        </w:rPr>
+        <w:t xml:space="preserve"> </w:t>
+      </w:r>
+      <w:proofErr w:type="spellStart"/>
+      <w:r>
+        <w:rPr>
+          <w:b/>
+          <w:bCs/>
+        </w:rPr>
+        <w:t>lijekova</w:t>
+      </w:r>
+      <w:proofErr w:type="spellEnd"/>
+      <w:r>
+        <w:rPr>
+          <w:b/>
+          <w:bCs/>
+        </w:rPr>
+        <w:t xml:space="preserve"> </w:t>
+      </w:r>
+      <w:proofErr w:type="spellStart"/>
+      <w:r>
+        <w:rPr>
+          <w:b/>
+          <w:bCs/>
+        </w:rPr>
+        <w:t>od</w:t>
+      </w:r>
+      <w:proofErr w:type="spellEnd"/>
+      <w:r>
+        <w:rPr>
+          <w:b/>
+          <w:bCs/>
+        </w:rPr>
+        <w:t xml:space="preserve"> </w:t>
+      </w:r>
+      <w:proofErr w:type="spellStart"/>
+      <w:r>
+        <w:rPr>
+          <w:b/>
+          <w:bCs/>
+        </w:rPr>
+        <w:t>strane</w:t>
+      </w:r>
+      <w:proofErr w:type="spellEnd"/>
+      <w:r>
+        <w:rPr>
+          <w:b/>
+          <w:bCs/>
+        </w:rPr>
+        <w:t xml:space="preserve"> </w:t>
+      </w:r>
+      <w:proofErr w:type="spellStart"/>
+      <w:r>
+        <w:rPr>
+          <w:b/>
+          <w:bCs/>
+        </w:rPr>
+        <w:t>stomatologa</w:t>
+      </w:r>
+      <w:proofErr w:type="spellEnd"/>
     </w:p>
     <w:p>
       <w:pPr>
@@ -589,7 +1245,7 @@
                     </pic:cNvPicPr>
                   </pic:nvPicPr>
                   <pic:blipFill>
-                    <a:blip r:embed="rId6">
+                    <a:blip r:embed="rId7">
                       <a:extLst>
                         <a:ext uri="{28A0092B-C50C-407E-A947-70E740481C1C}">
                           <a14:useLocalDpi xmlns:a14="http://schemas.microsoft.com/office/drawing/2010/main" val="0"/>
@@ -626,8 +1282,13 @@
         <w:pStyle w:val="Caption"/>
         <w:jc w:val="center"/>
       </w:pPr>
-      <w:r>
-        <w:t xml:space="preserve">Slika </w:t>
+      <w:proofErr w:type="spellStart"/>
+      <w:r>
+        <w:t>Slika</w:t>
+      </w:r>
+      <w:proofErr w:type="spellEnd"/>
+      <w:r>
+        <w:t xml:space="preserve"> </w:t>
       </w:r>
       <w:r>
         <w:fldChar w:fldCharType="begin"/>
@@ -642,7 +1303,7 @@
         <w:rPr>
           <w:noProof/>
         </w:rPr>
-        <w:t>3</w:t>
+        <w:t>4</w:t>
       </w:r>
       <w:r>
         <w:rPr>
@@ -651,32 +1312,922 @@
         <w:fldChar w:fldCharType="end"/>
       </w:r>
       <w:r>
-        <w:t>. Dostupni lijekovi</w:t>
-      </w:r>
-    </w:p>
-    <w:p>
-      <w:r>
-        <w:t>Korišteni primjeri dizajna:</w:t>
-      </w:r>
-    </w:p>
-    <w:p>
-      <w:r>
-        <w:t>1. Navigacija – korištenjem navigacije, jasno su označena polazna mjesta, sa kojih korisnik može da krene, a u svakom trenutku, pomoću navigacije, može da se vrati i da iskoristi neku drugu funkcionalnost aplikacije.</w:t>
-      </w:r>
-    </w:p>
-    <w:p>
-      <w:r>
-        <w:t>2. Organizacija sadržaja – sadržaj je organizovan na veoma jednostavan način, gdje korisnik u bilo kojem trenutnku korištenja aplikacije zna šta sledeće treba da uradi, i vidi onaj sadržaj, koji mu je neophodan za iskorištenje određene funkcionalnosti aplikacije.</w:t>
-      </w:r>
-    </w:p>
-    <w:p>
-      <w:r>
-        <w:t>3. Konzistentan vizualan okvir – aplikacija ima više prozora ili stranica, ali su organizovane na sličan način, kako bi korisnik u bilo kojem trenutku znao gdje i šta da traži, i šta da očekuje.</w:t>
-      </w:r>
-    </w:p>
-    <w:p>
-      <w:r>
-        <w:t>4. Ilustrovani izbori – za svaku glavnu opciju na navigacijskom meniju, stavljena je i slika uz tekst, kako bi korisnik mogao i da zaobiđe čitanje teksta, te umjesto toga pogleda samo sliku.</w:t>
+        <w:t xml:space="preserve">. </w:t>
+      </w:r>
+      <w:proofErr w:type="spellStart"/>
+      <w:r>
+        <w:t>Dostupni</w:t>
+      </w:r>
+      <w:proofErr w:type="spellEnd"/>
+      <w:r>
+        <w:t xml:space="preserve"> </w:t>
+      </w:r>
+      <w:proofErr w:type="spellStart"/>
+      <w:r>
+        <w:t>lijekovi</w:t>
+      </w:r>
+      <w:proofErr w:type="spellEnd"/>
+    </w:p>
+    <w:p>
+      <w:proofErr w:type="spellStart"/>
+      <w:r>
+        <w:t>Korišteni</w:t>
+      </w:r>
+      <w:proofErr w:type="spellEnd"/>
+      <w:r>
+        <w:t xml:space="preserve"> </w:t>
+      </w:r>
+      <w:proofErr w:type="spellStart"/>
+      <w:r>
+        <w:t>primjeri</w:t>
+      </w:r>
+      <w:proofErr w:type="spellEnd"/>
+      <w:r>
+        <w:t xml:space="preserve"> </w:t>
+      </w:r>
+      <w:proofErr w:type="spellStart"/>
+      <w:r>
+        <w:t>dizajna</w:t>
+      </w:r>
+      <w:proofErr w:type="spellEnd"/>
+      <w:r>
+        <w:t>:</w:t>
+      </w:r>
+    </w:p>
+    <w:p>
+      <w:r>
+        <w:t xml:space="preserve">1. </w:t>
+      </w:r>
+      <w:proofErr w:type="spellStart"/>
+      <w:r>
+        <w:t>Navigacija</w:t>
+      </w:r>
+      <w:proofErr w:type="spellEnd"/>
+      <w:r>
+        <w:t xml:space="preserve"> – </w:t>
+      </w:r>
+      <w:proofErr w:type="spellStart"/>
+      <w:r>
+        <w:t>korištenjem</w:t>
+      </w:r>
+      <w:proofErr w:type="spellEnd"/>
+      <w:r>
+        <w:t xml:space="preserve"> </w:t>
+      </w:r>
+      <w:proofErr w:type="spellStart"/>
+      <w:r>
+        <w:t>navigacije</w:t>
+      </w:r>
+      <w:proofErr w:type="spellEnd"/>
+      <w:r>
+        <w:t xml:space="preserve">, </w:t>
+      </w:r>
+      <w:proofErr w:type="spellStart"/>
+      <w:r>
+        <w:t>jasno</w:t>
+      </w:r>
+      <w:proofErr w:type="spellEnd"/>
+      <w:r>
+        <w:t xml:space="preserve"> </w:t>
+      </w:r>
+      <w:proofErr w:type="spellStart"/>
+      <w:r>
+        <w:t>su</w:t>
+      </w:r>
+      <w:proofErr w:type="spellEnd"/>
+      <w:r>
+        <w:t xml:space="preserve"> </w:t>
+      </w:r>
+      <w:proofErr w:type="spellStart"/>
+      <w:r>
+        <w:t>označena</w:t>
+      </w:r>
+      <w:proofErr w:type="spellEnd"/>
+      <w:r>
+        <w:t xml:space="preserve"> </w:t>
+      </w:r>
+      <w:proofErr w:type="spellStart"/>
+      <w:r>
+        <w:t>polazna</w:t>
+      </w:r>
+      <w:proofErr w:type="spellEnd"/>
+      <w:r>
+        <w:t xml:space="preserve"> </w:t>
+      </w:r>
+      <w:proofErr w:type="spellStart"/>
+      <w:r>
+        <w:t>mjesta</w:t>
+      </w:r>
+      <w:proofErr w:type="spellEnd"/>
+      <w:r>
+        <w:t xml:space="preserve">, </w:t>
+      </w:r>
+      <w:proofErr w:type="spellStart"/>
+      <w:r>
+        <w:t>sa</w:t>
+      </w:r>
+      <w:proofErr w:type="spellEnd"/>
+      <w:r>
+        <w:t xml:space="preserve"> </w:t>
+      </w:r>
+      <w:proofErr w:type="spellStart"/>
+      <w:r>
+        <w:t>kojih</w:t>
+      </w:r>
+      <w:proofErr w:type="spellEnd"/>
+      <w:r>
+        <w:t xml:space="preserve"> </w:t>
+      </w:r>
+      <w:proofErr w:type="spellStart"/>
+      <w:r>
+        <w:t>korisnik</w:t>
+      </w:r>
+      <w:proofErr w:type="spellEnd"/>
+      <w:r>
+        <w:t xml:space="preserve"> </w:t>
+      </w:r>
+      <w:proofErr w:type="spellStart"/>
+      <w:r>
+        <w:t>može</w:t>
+      </w:r>
+      <w:proofErr w:type="spellEnd"/>
+      <w:r>
+        <w:t xml:space="preserve"> da </w:t>
+      </w:r>
+      <w:proofErr w:type="spellStart"/>
+      <w:r>
+        <w:t>krene</w:t>
+      </w:r>
+      <w:proofErr w:type="spellEnd"/>
+      <w:r>
+        <w:t xml:space="preserve">, a u </w:t>
+      </w:r>
+      <w:proofErr w:type="spellStart"/>
+      <w:r>
+        <w:t>svakom</w:t>
+      </w:r>
+      <w:proofErr w:type="spellEnd"/>
+      <w:r>
+        <w:t xml:space="preserve"> </w:t>
+      </w:r>
+      <w:proofErr w:type="spellStart"/>
+      <w:r>
+        <w:t>trenutku</w:t>
+      </w:r>
+      <w:proofErr w:type="spellEnd"/>
+      <w:r>
+        <w:t xml:space="preserve">, </w:t>
+      </w:r>
+      <w:proofErr w:type="spellStart"/>
+      <w:r>
+        <w:t>pomoću</w:t>
+      </w:r>
+      <w:proofErr w:type="spellEnd"/>
+      <w:r>
+        <w:t xml:space="preserve"> </w:t>
+      </w:r>
+      <w:proofErr w:type="spellStart"/>
+      <w:r>
+        <w:t>navigacije</w:t>
+      </w:r>
+      <w:proofErr w:type="spellEnd"/>
+      <w:r>
+        <w:t xml:space="preserve">, </w:t>
+      </w:r>
+      <w:proofErr w:type="spellStart"/>
+      <w:r>
+        <w:t>može</w:t>
+      </w:r>
+      <w:proofErr w:type="spellEnd"/>
+      <w:r>
+        <w:t xml:space="preserve"> da se </w:t>
+      </w:r>
+      <w:proofErr w:type="spellStart"/>
+      <w:r>
+        <w:t>vrati</w:t>
+      </w:r>
+      <w:proofErr w:type="spellEnd"/>
+      <w:r>
+        <w:t xml:space="preserve"> </w:t>
+      </w:r>
+      <w:proofErr w:type="spellStart"/>
+      <w:r>
+        <w:t>i</w:t>
+      </w:r>
+      <w:proofErr w:type="spellEnd"/>
+      <w:r>
+        <w:t xml:space="preserve"> da </w:t>
+      </w:r>
+      <w:proofErr w:type="spellStart"/>
+      <w:r>
+        <w:t>iskoristi</w:t>
+      </w:r>
+      <w:proofErr w:type="spellEnd"/>
+      <w:r>
+        <w:t xml:space="preserve"> </w:t>
+      </w:r>
+      <w:proofErr w:type="spellStart"/>
+      <w:r>
+        <w:t>neku</w:t>
+      </w:r>
+      <w:proofErr w:type="spellEnd"/>
+      <w:r>
+        <w:t xml:space="preserve"> </w:t>
+      </w:r>
+      <w:proofErr w:type="spellStart"/>
+      <w:r>
+        <w:t>drugu</w:t>
+      </w:r>
+      <w:proofErr w:type="spellEnd"/>
+      <w:r>
+        <w:t xml:space="preserve"> </w:t>
+      </w:r>
+      <w:proofErr w:type="spellStart"/>
+      <w:r>
+        <w:t>funkcionalnost</w:t>
+      </w:r>
+      <w:proofErr w:type="spellEnd"/>
+      <w:r>
+        <w:t xml:space="preserve"> </w:t>
+      </w:r>
+      <w:proofErr w:type="spellStart"/>
+      <w:r>
+        <w:t>aplikacije</w:t>
+      </w:r>
+      <w:proofErr w:type="spellEnd"/>
+      <w:r>
+        <w:t>.</w:t>
+      </w:r>
+    </w:p>
+    <w:p>
+      <w:r>
+        <w:t xml:space="preserve">2. </w:t>
+      </w:r>
+      <w:proofErr w:type="spellStart"/>
+      <w:r>
+        <w:t>Organizacija</w:t>
+      </w:r>
+      <w:proofErr w:type="spellEnd"/>
+      <w:r>
+        <w:t xml:space="preserve"> </w:t>
+      </w:r>
+      <w:proofErr w:type="spellStart"/>
+      <w:r>
+        <w:t>sadržaja</w:t>
+      </w:r>
+      <w:proofErr w:type="spellEnd"/>
+      <w:r>
+        <w:t xml:space="preserve"> – </w:t>
+      </w:r>
+      <w:proofErr w:type="spellStart"/>
+      <w:r>
+        <w:t>sadržaj</w:t>
+      </w:r>
+      <w:proofErr w:type="spellEnd"/>
+      <w:r>
+        <w:t xml:space="preserve"> je </w:t>
+      </w:r>
+      <w:proofErr w:type="spellStart"/>
+      <w:r>
+        <w:t>organizovan</w:t>
+      </w:r>
+      <w:proofErr w:type="spellEnd"/>
+      <w:r>
+        <w:t xml:space="preserve"> </w:t>
+      </w:r>
+      <w:proofErr w:type="spellStart"/>
+      <w:r>
+        <w:t>na</w:t>
+      </w:r>
+      <w:proofErr w:type="spellEnd"/>
+      <w:r>
+        <w:t xml:space="preserve"> </w:t>
+      </w:r>
+      <w:proofErr w:type="spellStart"/>
+      <w:r>
+        <w:t>veoma</w:t>
+      </w:r>
+      <w:proofErr w:type="spellEnd"/>
+      <w:r>
+        <w:t xml:space="preserve"> </w:t>
+      </w:r>
+      <w:proofErr w:type="spellStart"/>
+      <w:r>
+        <w:t>jednostavan</w:t>
+      </w:r>
+      <w:proofErr w:type="spellEnd"/>
+      <w:r>
+        <w:t xml:space="preserve"> </w:t>
+      </w:r>
+      <w:proofErr w:type="spellStart"/>
+      <w:r>
+        <w:t>način</w:t>
+      </w:r>
+      <w:proofErr w:type="spellEnd"/>
+      <w:r>
+        <w:t xml:space="preserve">, </w:t>
+      </w:r>
+      <w:proofErr w:type="spellStart"/>
+      <w:r>
+        <w:t>gdje</w:t>
+      </w:r>
+      <w:proofErr w:type="spellEnd"/>
+      <w:r>
+        <w:t xml:space="preserve"> </w:t>
+      </w:r>
+      <w:proofErr w:type="spellStart"/>
+      <w:r>
+        <w:t>korisnik</w:t>
+      </w:r>
+      <w:proofErr w:type="spellEnd"/>
+      <w:r>
+        <w:t xml:space="preserve"> u </w:t>
+      </w:r>
+      <w:proofErr w:type="spellStart"/>
+      <w:r>
+        <w:t>bilo</w:t>
+      </w:r>
+      <w:proofErr w:type="spellEnd"/>
+      <w:r>
+        <w:t xml:space="preserve"> </w:t>
+      </w:r>
+      <w:proofErr w:type="spellStart"/>
+      <w:r>
+        <w:t>kojem</w:t>
+      </w:r>
+      <w:proofErr w:type="spellEnd"/>
+      <w:r>
+        <w:t xml:space="preserve"> </w:t>
+      </w:r>
+      <w:proofErr w:type="spellStart"/>
+      <w:r>
+        <w:t>trenutnku</w:t>
+      </w:r>
+      <w:proofErr w:type="spellEnd"/>
+      <w:r>
+        <w:t xml:space="preserve"> </w:t>
+      </w:r>
+      <w:proofErr w:type="spellStart"/>
+      <w:r>
+        <w:t>korištenja</w:t>
+      </w:r>
+      <w:proofErr w:type="spellEnd"/>
+      <w:r>
+        <w:t xml:space="preserve"> </w:t>
+      </w:r>
+      <w:proofErr w:type="spellStart"/>
+      <w:r>
+        <w:t>aplikacije</w:t>
+      </w:r>
+      <w:proofErr w:type="spellEnd"/>
+      <w:r>
+        <w:t xml:space="preserve"> </w:t>
+      </w:r>
+      <w:proofErr w:type="spellStart"/>
+      <w:r>
+        <w:t>zna</w:t>
+      </w:r>
+      <w:proofErr w:type="spellEnd"/>
+      <w:r>
+        <w:t xml:space="preserve"> </w:t>
+      </w:r>
+      <w:proofErr w:type="spellStart"/>
+      <w:r>
+        <w:t>šta</w:t>
+      </w:r>
+      <w:proofErr w:type="spellEnd"/>
+      <w:r>
+        <w:t xml:space="preserve"> </w:t>
+      </w:r>
+      <w:proofErr w:type="spellStart"/>
+      <w:r>
+        <w:t>sledeće</w:t>
+      </w:r>
+      <w:proofErr w:type="spellEnd"/>
+      <w:r>
+        <w:t xml:space="preserve"> </w:t>
+      </w:r>
+      <w:proofErr w:type="spellStart"/>
+      <w:r>
+        <w:t>treba</w:t>
+      </w:r>
+      <w:proofErr w:type="spellEnd"/>
+      <w:r>
+        <w:t xml:space="preserve"> da </w:t>
+      </w:r>
+      <w:proofErr w:type="spellStart"/>
+      <w:r>
+        <w:t>uradi</w:t>
+      </w:r>
+      <w:proofErr w:type="spellEnd"/>
+      <w:r>
+        <w:t xml:space="preserve">, </w:t>
+      </w:r>
+      <w:proofErr w:type="spellStart"/>
+      <w:r>
+        <w:t>i</w:t>
+      </w:r>
+      <w:proofErr w:type="spellEnd"/>
+      <w:r>
+        <w:t xml:space="preserve"> </w:t>
+      </w:r>
+      <w:proofErr w:type="spellStart"/>
+      <w:r>
+        <w:t>vidi</w:t>
+      </w:r>
+      <w:proofErr w:type="spellEnd"/>
+      <w:r>
+        <w:t xml:space="preserve"> </w:t>
+      </w:r>
+      <w:proofErr w:type="spellStart"/>
+      <w:r>
+        <w:t>onaj</w:t>
+      </w:r>
+      <w:proofErr w:type="spellEnd"/>
+      <w:r>
+        <w:t xml:space="preserve"> </w:t>
+      </w:r>
+      <w:proofErr w:type="spellStart"/>
+      <w:r>
+        <w:t>sadržaj</w:t>
+      </w:r>
+      <w:proofErr w:type="spellEnd"/>
+      <w:r>
+        <w:t xml:space="preserve">, koji mu je </w:t>
+      </w:r>
+      <w:proofErr w:type="spellStart"/>
+      <w:r>
+        <w:t>neophodan</w:t>
+      </w:r>
+      <w:proofErr w:type="spellEnd"/>
+      <w:r>
+        <w:t xml:space="preserve"> za </w:t>
+      </w:r>
+      <w:proofErr w:type="spellStart"/>
+      <w:r>
+        <w:t>iskorištenje</w:t>
+      </w:r>
+      <w:proofErr w:type="spellEnd"/>
+      <w:r>
+        <w:t xml:space="preserve"> </w:t>
+      </w:r>
+      <w:proofErr w:type="spellStart"/>
+      <w:r>
+        <w:t>određene</w:t>
+      </w:r>
+      <w:proofErr w:type="spellEnd"/>
+      <w:r>
+        <w:t xml:space="preserve"> </w:t>
+      </w:r>
+      <w:proofErr w:type="spellStart"/>
+      <w:r>
+        <w:t>funkcionalnosti</w:t>
+      </w:r>
+      <w:proofErr w:type="spellEnd"/>
+      <w:r>
+        <w:t xml:space="preserve"> </w:t>
+      </w:r>
+      <w:proofErr w:type="spellStart"/>
+      <w:r>
+        <w:t>aplikacije</w:t>
+      </w:r>
+      <w:proofErr w:type="spellEnd"/>
+      <w:r>
+        <w:t>.</w:t>
+      </w:r>
+    </w:p>
+    <w:p>
+      <w:r>
+        <w:t xml:space="preserve">3. </w:t>
+      </w:r>
+      <w:proofErr w:type="spellStart"/>
+      <w:r>
+        <w:t>Konzistentan</w:t>
+      </w:r>
+      <w:proofErr w:type="spellEnd"/>
+      <w:r>
+        <w:t xml:space="preserve"> </w:t>
+      </w:r>
+      <w:proofErr w:type="spellStart"/>
+      <w:r>
+        <w:t>vizualan</w:t>
+      </w:r>
+      <w:proofErr w:type="spellEnd"/>
+      <w:r>
+        <w:t xml:space="preserve"> </w:t>
+      </w:r>
+      <w:proofErr w:type="spellStart"/>
+      <w:r>
+        <w:t>okvir</w:t>
+      </w:r>
+      <w:proofErr w:type="spellEnd"/>
+      <w:r>
+        <w:t xml:space="preserve"> – </w:t>
+      </w:r>
+      <w:proofErr w:type="spellStart"/>
+      <w:r>
+        <w:t>aplikacija</w:t>
+      </w:r>
+      <w:proofErr w:type="spellEnd"/>
+      <w:r>
+        <w:t xml:space="preserve"> </w:t>
+      </w:r>
+      <w:proofErr w:type="spellStart"/>
+      <w:r>
+        <w:t>ima</w:t>
+      </w:r>
+      <w:proofErr w:type="spellEnd"/>
+      <w:r>
+        <w:t xml:space="preserve"> </w:t>
+      </w:r>
+      <w:proofErr w:type="spellStart"/>
+      <w:r>
+        <w:t>više</w:t>
+      </w:r>
+      <w:proofErr w:type="spellEnd"/>
+      <w:r>
+        <w:t xml:space="preserve"> </w:t>
+      </w:r>
+      <w:proofErr w:type="spellStart"/>
+      <w:r>
+        <w:t>prozora</w:t>
+      </w:r>
+      <w:proofErr w:type="spellEnd"/>
+      <w:r>
+        <w:t xml:space="preserve"> </w:t>
+      </w:r>
+      <w:proofErr w:type="spellStart"/>
+      <w:r>
+        <w:t>ili</w:t>
+      </w:r>
+      <w:proofErr w:type="spellEnd"/>
+      <w:r>
+        <w:t xml:space="preserve"> </w:t>
+      </w:r>
+      <w:proofErr w:type="spellStart"/>
+      <w:r>
+        <w:t>stranica</w:t>
+      </w:r>
+      <w:proofErr w:type="spellEnd"/>
+      <w:r>
+        <w:t xml:space="preserve">, </w:t>
+      </w:r>
+      <w:proofErr w:type="spellStart"/>
+      <w:r>
+        <w:t>ali</w:t>
+      </w:r>
+      <w:proofErr w:type="spellEnd"/>
+      <w:r>
+        <w:t xml:space="preserve"> </w:t>
+      </w:r>
+      <w:proofErr w:type="spellStart"/>
+      <w:r>
+        <w:t>su</w:t>
+      </w:r>
+      <w:proofErr w:type="spellEnd"/>
+      <w:r>
+        <w:t xml:space="preserve"> </w:t>
+      </w:r>
+      <w:proofErr w:type="spellStart"/>
+      <w:r>
+        <w:t>organizovane</w:t>
+      </w:r>
+      <w:proofErr w:type="spellEnd"/>
+      <w:r>
+        <w:t xml:space="preserve"> </w:t>
+      </w:r>
+      <w:proofErr w:type="spellStart"/>
+      <w:r>
+        <w:t>na</w:t>
+      </w:r>
+      <w:proofErr w:type="spellEnd"/>
+      <w:r>
+        <w:t xml:space="preserve"> </w:t>
+      </w:r>
+      <w:proofErr w:type="spellStart"/>
+      <w:r>
+        <w:t>sličan</w:t>
+      </w:r>
+      <w:proofErr w:type="spellEnd"/>
+      <w:r>
+        <w:t xml:space="preserve"> </w:t>
+      </w:r>
+      <w:proofErr w:type="spellStart"/>
+      <w:r>
+        <w:t>način</w:t>
+      </w:r>
+      <w:proofErr w:type="spellEnd"/>
+      <w:r>
+        <w:t xml:space="preserve">, </w:t>
+      </w:r>
+      <w:proofErr w:type="spellStart"/>
+      <w:r>
+        <w:t>kako</w:t>
+      </w:r>
+      <w:proofErr w:type="spellEnd"/>
+      <w:r>
+        <w:t xml:space="preserve"> bi </w:t>
+      </w:r>
+      <w:proofErr w:type="spellStart"/>
+      <w:r>
+        <w:t>korisnik</w:t>
+      </w:r>
+      <w:proofErr w:type="spellEnd"/>
+      <w:r>
+        <w:t xml:space="preserve"> u </w:t>
+      </w:r>
+      <w:proofErr w:type="spellStart"/>
+      <w:r>
+        <w:t>bilo</w:t>
+      </w:r>
+      <w:proofErr w:type="spellEnd"/>
+      <w:r>
+        <w:t xml:space="preserve"> </w:t>
+      </w:r>
+      <w:proofErr w:type="spellStart"/>
+      <w:r>
+        <w:t>kojem</w:t>
+      </w:r>
+      <w:proofErr w:type="spellEnd"/>
+      <w:r>
+        <w:t xml:space="preserve"> </w:t>
+      </w:r>
+      <w:proofErr w:type="spellStart"/>
+      <w:r>
+        <w:t>trenutku</w:t>
+      </w:r>
+      <w:proofErr w:type="spellEnd"/>
+      <w:r>
+        <w:t xml:space="preserve"> </w:t>
+      </w:r>
+      <w:proofErr w:type="spellStart"/>
+      <w:r>
+        <w:t>znao</w:t>
+      </w:r>
+      <w:proofErr w:type="spellEnd"/>
+      <w:r>
+        <w:t xml:space="preserve"> </w:t>
+      </w:r>
+      <w:proofErr w:type="spellStart"/>
+      <w:r>
+        <w:t>gdje</w:t>
+      </w:r>
+      <w:proofErr w:type="spellEnd"/>
+      <w:r>
+        <w:t xml:space="preserve"> </w:t>
+      </w:r>
+      <w:proofErr w:type="spellStart"/>
+      <w:r>
+        <w:t>i</w:t>
+      </w:r>
+      <w:proofErr w:type="spellEnd"/>
+      <w:r>
+        <w:t xml:space="preserve"> </w:t>
+      </w:r>
+      <w:proofErr w:type="spellStart"/>
+      <w:r>
+        <w:t>šta</w:t>
+      </w:r>
+      <w:proofErr w:type="spellEnd"/>
+      <w:r>
+        <w:t xml:space="preserve"> da </w:t>
+      </w:r>
+      <w:proofErr w:type="spellStart"/>
+      <w:r>
+        <w:t>traži</w:t>
+      </w:r>
+      <w:proofErr w:type="spellEnd"/>
+      <w:r>
+        <w:t xml:space="preserve">, </w:t>
+      </w:r>
+      <w:proofErr w:type="spellStart"/>
+      <w:r>
+        <w:t>i</w:t>
+      </w:r>
+      <w:proofErr w:type="spellEnd"/>
+      <w:r>
+        <w:t xml:space="preserve"> </w:t>
+      </w:r>
+      <w:proofErr w:type="spellStart"/>
+      <w:r>
+        <w:t>šta</w:t>
+      </w:r>
+      <w:proofErr w:type="spellEnd"/>
+      <w:r>
+        <w:t xml:space="preserve"> da </w:t>
+      </w:r>
+      <w:proofErr w:type="spellStart"/>
+      <w:r>
+        <w:t>očekuje</w:t>
+      </w:r>
+      <w:proofErr w:type="spellEnd"/>
+      <w:r>
+        <w:t>.</w:t>
+      </w:r>
+    </w:p>
+    <w:p>
+      <w:r>
+        <w:t xml:space="preserve">4. </w:t>
+      </w:r>
+      <w:proofErr w:type="spellStart"/>
+      <w:r>
+        <w:t>Ilustrovani</w:t>
+      </w:r>
+      <w:proofErr w:type="spellEnd"/>
+      <w:r>
+        <w:t xml:space="preserve"> </w:t>
+      </w:r>
+      <w:proofErr w:type="spellStart"/>
+      <w:r>
+        <w:t>izbori</w:t>
+      </w:r>
+      <w:proofErr w:type="spellEnd"/>
+      <w:r>
+        <w:t xml:space="preserve"> – za </w:t>
+      </w:r>
+      <w:proofErr w:type="spellStart"/>
+      <w:r>
+        <w:t>svaku</w:t>
+      </w:r>
+      <w:proofErr w:type="spellEnd"/>
+      <w:r>
+        <w:t xml:space="preserve"> </w:t>
+      </w:r>
+      <w:proofErr w:type="spellStart"/>
+      <w:r>
+        <w:t>glavnu</w:t>
+      </w:r>
+      <w:proofErr w:type="spellEnd"/>
+      <w:r>
+        <w:t xml:space="preserve"> </w:t>
+      </w:r>
+      <w:proofErr w:type="spellStart"/>
+      <w:r>
+        <w:t>opciju</w:t>
+      </w:r>
+      <w:proofErr w:type="spellEnd"/>
+      <w:r>
+        <w:t xml:space="preserve"> </w:t>
+      </w:r>
+      <w:proofErr w:type="spellStart"/>
+      <w:r>
+        <w:t>na</w:t>
+      </w:r>
+      <w:proofErr w:type="spellEnd"/>
+      <w:r>
+        <w:t xml:space="preserve"> </w:t>
+      </w:r>
+      <w:proofErr w:type="spellStart"/>
+      <w:r>
+        <w:t>navigacijskom</w:t>
+      </w:r>
+      <w:proofErr w:type="spellEnd"/>
+      <w:r>
+        <w:t xml:space="preserve"> </w:t>
+      </w:r>
+      <w:proofErr w:type="spellStart"/>
+      <w:r>
+        <w:t>meniju</w:t>
+      </w:r>
+      <w:proofErr w:type="spellEnd"/>
+      <w:r>
+        <w:t xml:space="preserve">, </w:t>
+      </w:r>
+      <w:proofErr w:type="spellStart"/>
+      <w:r>
+        <w:t>stavljena</w:t>
+      </w:r>
+      <w:proofErr w:type="spellEnd"/>
+      <w:r>
+        <w:t xml:space="preserve"> je </w:t>
+      </w:r>
+      <w:proofErr w:type="spellStart"/>
+      <w:r>
+        <w:t>i</w:t>
+      </w:r>
+      <w:proofErr w:type="spellEnd"/>
+      <w:r>
+        <w:t xml:space="preserve"> </w:t>
+      </w:r>
+      <w:proofErr w:type="spellStart"/>
+      <w:r>
+        <w:t>slika</w:t>
+      </w:r>
+      <w:proofErr w:type="spellEnd"/>
+      <w:r>
+        <w:t xml:space="preserve"> </w:t>
+      </w:r>
+      <w:proofErr w:type="spellStart"/>
+      <w:r>
+        <w:t>uz</w:t>
+      </w:r>
+      <w:proofErr w:type="spellEnd"/>
+      <w:r>
+        <w:t xml:space="preserve"> </w:t>
+      </w:r>
+      <w:proofErr w:type="spellStart"/>
+      <w:r>
+        <w:t>tekst</w:t>
+      </w:r>
+      <w:proofErr w:type="spellEnd"/>
+      <w:r>
+        <w:t xml:space="preserve">, </w:t>
+      </w:r>
+      <w:proofErr w:type="spellStart"/>
+      <w:r>
+        <w:t>kako</w:t>
+      </w:r>
+      <w:proofErr w:type="spellEnd"/>
+      <w:r>
+        <w:t xml:space="preserve"> bi </w:t>
+      </w:r>
+      <w:proofErr w:type="spellStart"/>
+      <w:r>
+        <w:t>korisnik</w:t>
+      </w:r>
+      <w:proofErr w:type="spellEnd"/>
+      <w:r>
+        <w:t xml:space="preserve"> </w:t>
+      </w:r>
+      <w:proofErr w:type="spellStart"/>
+      <w:r>
+        <w:t>mogao</w:t>
+      </w:r>
+      <w:proofErr w:type="spellEnd"/>
+      <w:r>
+        <w:t xml:space="preserve"> </w:t>
+      </w:r>
+      <w:proofErr w:type="spellStart"/>
+      <w:r>
+        <w:t>i</w:t>
+      </w:r>
+      <w:proofErr w:type="spellEnd"/>
+      <w:r>
+        <w:t xml:space="preserve"> da </w:t>
+      </w:r>
+      <w:proofErr w:type="spellStart"/>
+      <w:r>
+        <w:t>zaobiđe</w:t>
+      </w:r>
+      <w:proofErr w:type="spellEnd"/>
+      <w:r>
+        <w:t xml:space="preserve"> </w:t>
+      </w:r>
+      <w:proofErr w:type="spellStart"/>
+      <w:r>
+        <w:t>čitanje</w:t>
+      </w:r>
+      <w:proofErr w:type="spellEnd"/>
+      <w:r>
+        <w:t xml:space="preserve"> </w:t>
+      </w:r>
+      <w:proofErr w:type="spellStart"/>
+      <w:r>
+        <w:t>teksta</w:t>
+      </w:r>
+      <w:proofErr w:type="spellEnd"/>
+      <w:r>
+        <w:t xml:space="preserve">, </w:t>
+      </w:r>
+      <w:proofErr w:type="spellStart"/>
+      <w:r>
+        <w:t>te</w:t>
+      </w:r>
+      <w:proofErr w:type="spellEnd"/>
+      <w:r>
+        <w:t xml:space="preserve"> </w:t>
+      </w:r>
+      <w:proofErr w:type="spellStart"/>
+      <w:r>
+        <w:t>umjesto</w:t>
+      </w:r>
+      <w:proofErr w:type="spellEnd"/>
+      <w:r>
+        <w:t xml:space="preserve"> toga </w:t>
+      </w:r>
+      <w:proofErr w:type="spellStart"/>
+      <w:r>
+        <w:t>pogleda</w:t>
+      </w:r>
+      <w:proofErr w:type="spellEnd"/>
+      <w:r>
+        <w:t xml:space="preserve"> </w:t>
+      </w:r>
+      <w:proofErr w:type="spellStart"/>
+      <w:r>
+        <w:t>samo</w:t>
+      </w:r>
+      <w:proofErr w:type="spellEnd"/>
+      <w:r>
+        <w:t xml:space="preserve"> </w:t>
+      </w:r>
+      <w:proofErr w:type="spellStart"/>
+      <w:r>
+        <w:t>sliku</w:t>
+      </w:r>
+      <w:proofErr w:type="spellEnd"/>
+      <w:r>
+        <w:t>.</w:t>
       </w:r>
     </w:p>
     <w:p/>
@@ -686,27 +2237,117 @@
     <w:p/>
     <w:p/>
     <w:p/>
-    <w:p/>
-    <w:p/>
-    <w:p/>
-    <w:p/>
-    <w:p/>
-    <w:p/>
-    <w:p/>
-    <w:p>
-      <w:pPr>
-        <w:rPr>
-          <w:b/>
-          <w:bCs/>
-        </w:rPr>
-      </w:pPr>
-      <w:r>
-        <w:rPr>
-          <w:b/>
-          <w:bCs/>
-        </w:rPr>
-        <w:t>4. Dodavanje novih lijekova od strane stomatologa</w:t>
-      </w:r>
+    <w:p>
+      <w:pPr>
+        <w:rPr>
+          <w:b/>
+          <w:bCs/>
+        </w:rPr>
+      </w:pPr>
+      <w:r>
+        <w:rPr>
+          <w:b/>
+          <w:bCs/>
+        </w:rPr>
+        <w:lastRenderedPageBreak/>
+        <w:t>5</w:t>
+      </w:r>
+      <w:r>
+        <w:rPr>
+          <w:b/>
+          <w:bCs/>
+        </w:rPr>
+        <w:t xml:space="preserve">. </w:t>
+      </w:r>
+      <w:proofErr w:type="spellStart"/>
+      <w:r>
+        <w:rPr>
+          <w:b/>
+          <w:bCs/>
+        </w:rPr>
+        <w:t>Dodavanje</w:t>
+      </w:r>
+      <w:proofErr w:type="spellEnd"/>
+      <w:r>
+        <w:rPr>
+          <w:b/>
+          <w:bCs/>
+        </w:rPr>
+        <w:t xml:space="preserve"> </w:t>
+      </w:r>
+      <w:proofErr w:type="spellStart"/>
+      <w:r>
+        <w:rPr>
+          <w:b/>
+          <w:bCs/>
+        </w:rPr>
+        <w:t>novih</w:t>
+      </w:r>
+      <w:proofErr w:type="spellEnd"/>
+      <w:r>
+        <w:rPr>
+          <w:b/>
+          <w:bCs/>
+        </w:rPr>
+        <w:t xml:space="preserve"> </w:t>
+      </w:r>
+      <w:proofErr w:type="spellStart"/>
+      <w:r>
+        <w:rPr>
+          <w:b/>
+          <w:bCs/>
+        </w:rPr>
+        <w:t>lijekova</w:t>
+      </w:r>
+      <w:proofErr w:type="spellEnd"/>
+      <w:r>
+        <w:rPr>
+          <w:b/>
+          <w:bCs/>
+        </w:rPr>
+        <w:t xml:space="preserve"> </w:t>
+      </w:r>
+      <w:proofErr w:type="spellStart"/>
+      <w:r>
+        <w:rPr>
+          <w:b/>
+          <w:bCs/>
+        </w:rPr>
+        <w:t>od</w:t>
+      </w:r>
+      <w:proofErr w:type="spellEnd"/>
+      <w:r>
+        <w:rPr>
+          <w:b/>
+          <w:bCs/>
+        </w:rPr>
+        <w:t xml:space="preserve"> </w:t>
+      </w:r>
+      <w:proofErr w:type="spellStart"/>
+      <w:r>
+        <w:rPr>
+          <w:b/>
+          <w:bCs/>
+        </w:rPr>
+        <w:t>strane</w:t>
+      </w:r>
+      <w:proofErr w:type="spellEnd"/>
+      <w:r>
+        <w:rPr>
+          <w:b/>
+          <w:bCs/>
+        </w:rPr>
+        <w:t xml:space="preserve"> </w:t>
+      </w:r>
+      <w:proofErr w:type="spellStart"/>
+      <w:r>
+        <w:rPr>
+          <w:b/>
+          <w:bCs/>
+        </w:rPr>
+        <w:t>stomatologa</w:t>
+      </w:r>
+      <w:proofErr w:type="spellEnd"/>
     </w:p>
     <w:p>
       <w:pPr>
@@ -736,7 +2377,7 @@
                     </pic:cNvPicPr>
                   </pic:nvPicPr>
                   <pic:blipFill>
-                    <a:blip r:embed="rId7">
+                    <a:blip r:embed="rId8">
                       <a:extLst>
                         <a:ext uri="{28A0092B-C50C-407E-A947-70E740481C1C}">
                           <a14:useLocalDpi xmlns:a14="http://schemas.microsoft.com/office/drawing/2010/main" val="0"/>
@@ -773,8 +2414,13 @@
         <w:pStyle w:val="Caption"/>
         <w:jc w:val="center"/>
       </w:pPr>
-      <w:r>
-        <w:t xml:space="preserve">Slika </w:t>
+      <w:proofErr w:type="spellStart"/>
+      <w:r>
+        <w:t>Slika</w:t>
+      </w:r>
+      <w:proofErr w:type="spellEnd"/>
+      <w:r>
+        <w:t xml:space="preserve"> </w:t>
       </w:r>
       <w:r>
         <w:fldChar w:fldCharType="begin"/>
@@ -789,7 +2435,7 @@
         <w:rPr>
           <w:noProof/>
         </w:rPr>
-        <w:t>4</w:t>
+        <w:t>5</w:t>
       </w:r>
       <w:r>
         <w:rPr>
@@ -798,34 +2444,883 @@
         <w:fldChar w:fldCharType="end"/>
       </w:r>
       <w:r>
-        <w:t>. Dodavanje novog lijeka</w:t>
-      </w:r>
+        <w:t xml:space="preserve">. </w:t>
+      </w:r>
+      <w:proofErr w:type="spellStart"/>
+      <w:r>
+        <w:t>Dodavanje</w:t>
+      </w:r>
+      <w:proofErr w:type="spellEnd"/>
+      <w:r>
+        <w:t xml:space="preserve"> </w:t>
+      </w:r>
+      <w:proofErr w:type="spellStart"/>
+      <w:r>
+        <w:t>novog</w:t>
+      </w:r>
+      <w:proofErr w:type="spellEnd"/>
+      <w:r>
+        <w:t xml:space="preserve"> </w:t>
+      </w:r>
+      <w:proofErr w:type="spellStart"/>
+      <w:r>
+        <w:t>lijeka</w:t>
+      </w:r>
+      <w:proofErr w:type="spellEnd"/>
     </w:p>
     <w:p/>
     <w:p>
-      <w:r>
-        <w:t>Korišteni primjeri dizajna:</w:t>
-      </w:r>
-    </w:p>
-    <w:p>
-      <w:r>
-        <w:t>1. Navigacija – korištenjem navigacije, jasno su označena polazna mjesta, sa kojih korisnik može da krene, a u svakom trenutku, pomoću navigacije, može da se vrati i da iskoristi neku drugu funkcionalnost aplikacije.</w:t>
-      </w:r>
-    </w:p>
-    <w:p>
-      <w:r>
-        <w:t>2. Organizacija sadržaja – sadržaj je organizovan na veoma jednostavan način, gdje korisnik u bilo kojem trenutnku korištenja aplikacije zna šta sledeće treba da uradi, i vidi onaj sadržaj, koji mu je neophodan za iskorištenje određene funkcionalnosti aplikacije.</w:t>
-      </w:r>
-    </w:p>
-    <w:p>
-      <w:r>
-        <w:t>3. Konzistentan vizualan okvir – aplikacija ima više prozora ili stranica, ali su organizovane na sličan način, kako bi korisnik u bilo kojem trenutku znao gdje i šta da traži, i šta da očekuje.</w:t>
-      </w:r>
-    </w:p>
-    <w:p>
-      <w:r>
-        <w:lastRenderedPageBreak/>
-        <w:t>4. Unos podataka – korištene su napomene za unos, jasno je naznačeno, gdje i šta treba upisati. Podaci koji se ponavljaju više puta su ponuđeni u drop-down meniju.</w:t>
+      <w:proofErr w:type="spellStart"/>
+      <w:r>
+        <w:t>Korišteni</w:t>
+      </w:r>
+      <w:proofErr w:type="spellEnd"/>
+      <w:r>
+        <w:t xml:space="preserve"> </w:t>
+      </w:r>
+      <w:proofErr w:type="spellStart"/>
+      <w:r>
+        <w:t>primjeri</w:t>
+      </w:r>
+      <w:proofErr w:type="spellEnd"/>
+      <w:r>
+        <w:t xml:space="preserve"> </w:t>
+      </w:r>
+      <w:proofErr w:type="spellStart"/>
+      <w:r>
+        <w:t>dizajna</w:t>
+      </w:r>
+      <w:proofErr w:type="spellEnd"/>
+      <w:r>
+        <w:t>:</w:t>
+      </w:r>
+    </w:p>
+    <w:p>
+      <w:r>
+        <w:t xml:space="preserve">1. </w:t>
+      </w:r>
+      <w:proofErr w:type="spellStart"/>
+      <w:r>
+        <w:t>Navigacija</w:t>
+      </w:r>
+      <w:proofErr w:type="spellEnd"/>
+      <w:r>
+        <w:t xml:space="preserve"> – </w:t>
+      </w:r>
+      <w:proofErr w:type="spellStart"/>
+      <w:r>
+        <w:t>korištenjem</w:t>
+      </w:r>
+      <w:proofErr w:type="spellEnd"/>
+      <w:r>
+        <w:t xml:space="preserve"> </w:t>
+      </w:r>
+      <w:proofErr w:type="spellStart"/>
+      <w:r>
+        <w:t>navigacije</w:t>
+      </w:r>
+      <w:proofErr w:type="spellEnd"/>
+      <w:r>
+        <w:t xml:space="preserve">, </w:t>
+      </w:r>
+      <w:proofErr w:type="spellStart"/>
+      <w:r>
+        <w:t>jasno</w:t>
+      </w:r>
+      <w:proofErr w:type="spellEnd"/>
+      <w:r>
+        <w:t xml:space="preserve"> </w:t>
+      </w:r>
+      <w:proofErr w:type="spellStart"/>
+      <w:r>
+        <w:t>su</w:t>
+      </w:r>
+      <w:proofErr w:type="spellEnd"/>
+      <w:r>
+        <w:t xml:space="preserve"> </w:t>
+      </w:r>
+      <w:proofErr w:type="spellStart"/>
+      <w:r>
+        <w:t>označena</w:t>
+      </w:r>
+      <w:proofErr w:type="spellEnd"/>
+      <w:r>
+        <w:t xml:space="preserve"> </w:t>
+      </w:r>
+      <w:proofErr w:type="spellStart"/>
+      <w:r>
+        <w:t>polazna</w:t>
+      </w:r>
+      <w:proofErr w:type="spellEnd"/>
+      <w:r>
+        <w:t xml:space="preserve"> </w:t>
+      </w:r>
+      <w:proofErr w:type="spellStart"/>
+      <w:r>
+        <w:t>mjesta</w:t>
+      </w:r>
+      <w:proofErr w:type="spellEnd"/>
+      <w:r>
+        <w:t xml:space="preserve">, </w:t>
+      </w:r>
+      <w:proofErr w:type="spellStart"/>
+      <w:r>
+        <w:t>sa</w:t>
+      </w:r>
+      <w:proofErr w:type="spellEnd"/>
+      <w:r>
+        <w:t xml:space="preserve"> </w:t>
+      </w:r>
+      <w:proofErr w:type="spellStart"/>
+      <w:r>
+        <w:t>kojih</w:t>
+      </w:r>
+      <w:proofErr w:type="spellEnd"/>
+      <w:r>
+        <w:t xml:space="preserve"> </w:t>
+      </w:r>
+      <w:proofErr w:type="spellStart"/>
+      <w:r>
+        <w:t>korisnik</w:t>
+      </w:r>
+      <w:proofErr w:type="spellEnd"/>
+      <w:r>
+        <w:t xml:space="preserve"> </w:t>
+      </w:r>
+      <w:proofErr w:type="spellStart"/>
+      <w:r>
+        <w:t>može</w:t>
+      </w:r>
+      <w:proofErr w:type="spellEnd"/>
+      <w:r>
+        <w:t xml:space="preserve"> da </w:t>
+      </w:r>
+      <w:proofErr w:type="spellStart"/>
+      <w:r>
+        <w:t>krene</w:t>
+      </w:r>
+      <w:proofErr w:type="spellEnd"/>
+      <w:r>
+        <w:t xml:space="preserve">, a u </w:t>
+      </w:r>
+      <w:proofErr w:type="spellStart"/>
+      <w:r>
+        <w:t>svakom</w:t>
+      </w:r>
+      <w:proofErr w:type="spellEnd"/>
+      <w:r>
+        <w:t xml:space="preserve"> </w:t>
+      </w:r>
+      <w:proofErr w:type="spellStart"/>
+      <w:r>
+        <w:t>trenutku</w:t>
+      </w:r>
+      <w:proofErr w:type="spellEnd"/>
+      <w:r>
+        <w:t xml:space="preserve">, </w:t>
+      </w:r>
+      <w:proofErr w:type="spellStart"/>
+      <w:r>
+        <w:t>pomoću</w:t>
+      </w:r>
+      <w:proofErr w:type="spellEnd"/>
+      <w:r>
+        <w:t xml:space="preserve"> </w:t>
+      </w:r>
+      <w:proofErr w:type="spellStart"/>
+      <w:r>
+        <w:t>navigacije</w:t>
+      </w:r>
+      <w:proofErr w:type="spellEnd"/>
+      <w:r>
+        <w:t xml:space="preserve">, </w:t>
+      </w:r>
+      <w:proofErr w:type="spellStart"/>
+      <w:r>
+        <w:t>može</w:t>
+      </w:r>
+      <w:proofErr w:type="spellEnd"/>
+      <w:r>
+        <w:t xml:space="preserve"> da se </w:t>
+      </w:r>
+      <w:proofErr w:type="spellStart"/>
+      <w:r>
+        <w:t>vrati</w:t>
+      </w:r>
+      <w:proofErr w:type="spellEnd"/>
+      <w:r>
+        <w:t xml:space="preserve"> </w:t>
+      </w:r>
+      <w:proofErr w:type="spellStart"/>
+      <w:r>
+        <w:t>i</w:t>
+      </w:r>
+      <w:proofErr w:type="spellEnd"/>
+      <w:r>
+        <w:t xml:space="preserve"> da </w:t>
+      </w:r>
+      <w:proofErr w:type="spellStart"/>
+      <w:r>
+        <w:t>iskoristi</w:t>
+      </w:r>
+      <w:proofErr w:type="spellEnd"/>
+      <w:r>
+        <w:t xml:space="preserve"> </w:t>
+      </w:r>
+      <w:proofErr w:type="spellStart"/>
+      <w:r>
+        <w:t>neku</w:t>
+      </w:r>
+      <w:proofErr w:type="spellEnd"/>
+      <w:r>
+        <w:t xml:space="preserve"> </w:t>
+      </w:r>
+      <w:proofErr w:type="spellStart"/>
+      <w:r>
+        <w:t>drugu</w:t>
+      </w:r>
+      <w:proofErr w:type="spellEnd"/>
+      <w:r>
+        <w:t xml:space="preserve"> </w:t>
+      </w:r>
+      <w:proofErr w:type="spellStart"/>
+      <w:r>
+        <w:t>funkcionalnost</w:t>
+      </w:r>
+      <w:proofErr w:type="spellEnd"/>
+      <w:r>
+        <w:t xml:space="preserve"> </w:t>
+      </w:r>
+      <w:proofErr w:type="spellStart"/>
+      <w:r>
+        <w:t>aplikacije</w:t>
+      </w:r>
+      <w:proofErr w:type="spellEnd"/>
+      <w:r>
+        <w:t>.</w:t>
+      </w:r>
+    </w:p>
+    <w:p>
+      <w:r>
+        <w:t xml:space="preserve">2. </w:t>
+      </w:r>
+      <w:proofErr w:type="spellStart"/>
+      <w:r>
+        <w:t>Organizacija</w:t>
+      </w:r>
+      <w:proofErr w:type="spellEnd"/>
+      <w:r>
+        <w:t xml:space="preserve"> </w:t>
+      </w:r>
+      <w:proofErr w:type="spellStart"/>
+      <w:r>
+        <w:t>sadržaja</w:t>
+      </w:r>
+      <w:proofErr w:type="spellEnd"/>
+      <w:r>
+        <w:t xml:space="preserve"> – </w:t>
+      </w:r>
+      <w:proofErr w:type="spellStart"/>
+      <w:r>
+        <w:t>sadržaj</w:t>
+      </w:r>
+      <w:proofErr w:type="spellEnd"/>
+      <w:r>
+        <w:t xml:space="preserve"> je </w:t>
+      </w:r>
+      <w:proofErr w:type="spellStart"/>
+      <w:r>
+        <w:t>organizovan</w:t>
+      </w:r>
+      <w:proofErr w:type="spellEnd"/>
+      <w:r>
+        <w:t xml:space="preserve"> </w:t>
+      </w:r>
+      <w:proofErr w:type="spellStart"/>
+      <w:r>
+        <w:t>na</w:t>
+      </w:r>
+      <w:proofErr w:type="spellEnd"/>
+      <w:r>
+        <w:t xml:space="preserve"> </w:t>
+      </w:r>
+      <w:proofErr w:type="spellStart"/>
+      <w:r>
+        <w:t>veoma</w:t>
+      </w:r>
+      <w:proofErr w:type="spellEnd"/>
+      <w:r>
+        <w:t xml:space="preserve"> </w:t>
+      </w:r>
+      <w:proofErr w:type="spellStart"/>
+      <w:r>
+        <w:t>jednostavan</w:t>
+      </w:r>
+      <w:proofErr w:type="spellEnd"/>
+      <w:r>
+        <w:t xml:space="preserve"> </w:t>
+      </w:r>
+      <w:proofErr w:type="spellStart"/>
+      <w:r>
+        <w:t>način</w:t>
+      </w:r>
+      <w:proofErr w:type="spellEnd"/>
+      <w:r>
+        <w:t xml:space="preserve">, </w:t>
+      </w:r>
+      <w:proofErr w:type="spellStart"/>
+      <w:r>
+        <w:t>gdje</w:t>
+      </w:r>
+      <w:proofErr w:type="spellEnd"/>
+      <w:r>
+        <w:t xml:space="preserve"> </w:t>
+      </w:r>
+      <w:proofErr w:type="spellStart"/>
+      <w:r>
+        <w:t>korisnik</w:t>
+      </w:r>
+      <w:proofErr w:type="spellEnd"/>
+      <w:r>
+        <w:t xml:space="preserve"> u </w:t>
+      </w:r>
+      <w:proofErr w:type="spellStart"/>
+      <w:r>
+        <w:t>bilo</w:t>
+      </w:r>
+      <w:proofErr w:type="spellEnd"/>
+      <w:r>
+        <w:t xml:space="preserve"> </w:t>
+      </w:r>
+      <w:proofErr w:type="spellStart"/>
+      <w:r>
+        <w:t>kojem</w:t>
+      </w:r>
+      <w:proofErr w:type="spellEnd"/>
+      <w:r>
+        <w:t xml:space="preserve"> </w:t>
+      </w:r>
+      <w:proofErr w:type="spellStart"/>
+      <w:r>
+        <w:t>trenutnku</w:t>
+      </w:r>
+      <w:proofErr w:type="spellEnd"/>
+      <w:r>
+        <w:t xml:space="preserve"> </w:t>
+      </w:r>
+      <w:proofErr w:type="spellStart"/>
+      <w:r>
+        <w:t>korištenja</w:t>
+      </w:r>
+      <w:proofErr w:type="spellEnd"/>
+      <w:r>
+        <w:t xml:space="preserve"> </w:t>
+      </w:r>
+      <w:proofErr w:type="spellStart"/>
+      <w:r>
+        <w:t>aplikacije</w:t>
+      </w:r>
+      <w:proofErr w:type="spellEnd"/>
+      <w:r>
+        <w:t xml:space="preserve"> </w:t>
+      </w:r>
+      <w:proofErr w:type="spellStart"/>
+      <w:r>
+        <w:t>zna</w:t>
+      </w:r>
+      <w:proofErr w:type="spellEnd"/>
+      <w:r>
+        <w:t xml:space="preserve"> </w:t>
+      </w:r>
+      <w:proofErr w:type="spellStart"/>
+      <w:r>
+        <w:t>šta</w:t>
+      </w:r>
+      <w:proofErr w:type="spellEnd"/>
+      <w:r>
+        <w:t xml:space="preserve"> </w:t>
+      </w:r>
+      <w:proofErr w:type="spellStart"/>
+      <w:r>
+        <w:t>sledeće</w:t>
+      </w:r>
+      <w:proofErr w:type="spellEnd"/>
+      <w:r>
+        <w:t xml:space="preserve"> </w:t>
+      </w:r>
+      <w:proofErr w:type="spellStart"/>
+      <w:r>
+        <w:t>treba</w:t>
+      </w:r>
+      <w:proofErr w:type="spellEnd"/>
+      <w:r>
+        <w:t xml:space="preserve"> da </w:t>
+      </w:r>
+      <w:proofErr w:type="spellStart"/>
+      <w:r>
+        <w:t>uradi</w:t>
+      </w:r>
+      <w:proofErr w:type="spellEnd"/>
+      <w:r>
+        <w:t xml:space="preserve">, </w:t>
+      </w:r>
+      <w:proofErr w:type="spellStart"/>
+      <w:r>
+        <w:t>i</w:t>
+      </w:r>
+      <w:proofErr w:type="spellEnd"/>
+      <w:r>
+        <w:t xml:space="preserve"> </w:t>
+      </w:r>
+      <w:proofErr w:type="spellStart"/>
+      <w:r>
+        <w:t>vidi</w:t>
+      </w:r>
+      <w:proofErr w:type="spellEnd"/>
+      <w:r>
+        <w:t xml:space="preserve"> </w:t>
+      </w:r>
+      <w:proofErr w:type="spellStart"/>
+      <w:r>
+        <w:t>onaj</w:t>
+      </w:r>
+      <w:proofErr w:type="spellEnd"/>
+      <w:r>
+        <w:t xml:space="preserve"> </w:t>
+      </w:r>
+      <w:proofErr w:type="spellStart"/>
+      <w:r>
+        <w:t>sadržaj</w:t>
+      </w:r>
+      <w:proofErr w:type="spellEnd"/>
+      <w:r>
+        <w:t xml:space="preserve">, koji mu je </w:t>
+      </w:r>
+      <w:proofErr w:type="spellStart"/>
+      <w:r>
+        <w:t>neophodan</w:t>
+      </w:r>
+      <w:proofErr w:type="spellEnd"/>
+      <w:r>
+        <w:t xml:space="preserve"> za </w:t>
+      </w:r>
+      <w:proofErr w:type="spellStart"/>
+      <w:r>
+        <w:t>iskorištenje</w:t>
+      </w:r>
+      <w:proofErr w:type="spellEnd"/>
+      <w:r>
+        <w:t xml:space="preserve"> </w:t>
+      </w:r>
+      <w:proofErr w:type="spellStart"/>
+      <w:r>
+        <w:t>određene</w:t>
+      </w:r>
+      <w:proofErr w:type="spellEnd"/>
+      <w:r>
+        <w:t xml:space="preserve"> </w:t>
+      </w:r>
+      <w:proofErr w:type="spellStart"/>
+      <w:r>
+        <w:t>funkcionalnosti</w:t>
+      </w:r>
+      <w:proofErr w:type="spellEnd"/>
+      <w:r>
+        <w:t xml:space="preserve"> </w:t>
+      </w:r>
+      <w:proofErr w:type="spellStart"/>
+      <w:r>
+        <w:t>aplikacije</w:t>
+      </w:r>
+      <w:proofErr w:type="spellEnd"/>
+      <w:r>
+        <w:t>.</w:t>
+      </w:r>
+    </w:p>
+    <w:p>
+      <w:r>
+        <w:t xml:space="preserve">3. </w:t>
+      </w:r>
+      <w:proofErr w:type="spellStart"/>
+      <w:r>
+        <w:t>Konzistentan</w:t>
+      </w:r>
+      <w:proofErr w:type="spellEnd"/>
+      <w:r>
+        <w:t xml:space="preserve"> </w:t>
+      </w:r>
+      <w:proofErr w:type="spellStart"/>
+      <w:r>
+        <w:t>vizualan</w:t>
+      </w:r>
+      <w:proofErr w:type="spellEnd"/>
+      <w:r>
+        <w:t xml:space="preserve"> </w:t>
+      </w:r>
+      <w:proofErr w:type="spellStart"/>
+      <w:r>
+        <w:t>okvir</w:t>
+      </w:r>
+      <w:proofErr w:type="spellEnd"/>
+      <w:r>
+        <w:t xml:space="preserve"> – </w:t>
+      </w:r>
+      <w:proofErr w:type="spellStart"/>
+      <w:r>
+        <w:t>aplikacija</w:t>
+      </w:r>
+      <w:proofErr w:type="spellEnd"/>
+      <w:r>
+        <w:t xml:space="preserve"> </w:t>
+      </w:r>
+      <w:proofErr w:type="spellStart"/>
+      <w:r>
+        <w:t>ima</w:t>
+      </w:r>
+      <w:proofErr w:type="spellEnd"/>
+      <w:r>
+        <w:t xml:space="preserve"> </w:t>
+      </w:r>
+      <w:proofErr w:type="spellStart"/>
+      <w:r>
+        <w:t>više</w:t>
+      </w:r>
+      <w:proofErr w:type="spellEnd"/>
+      <w:r>
+        <w:t xml:space="preserve"> </w:t>
+      </w:r>
+      <w:proofErr w:type="spellStart"/>
+      <w:r>
+        <w:t>prozora</w:t>
+      </w:r>
+      <w:proofErr w:type="spellEnd"/>
+      <w:r>
+        <w:t xml:space="preserve"> </w:t>
+      </w:r>
+      <w:proofErr w:type="spellStart"/>
+      <w:r>
+        <w:t>ili</w:t>
+      </w:r>
+      <w:proofErr w:type="spellEnd"/>
+      <w:r>
+        <w:t xml:space="preserve"> </w:t>
+      </w:r>
+      <w:proofErr w:type="spellStart"/>
+      <w:r>
+        <w:t>stranica</w:t>
+      </w:r>
+      <w:proofErr w:type="spellEnd"/>
+      <w:r>
+        <w:t xml:space="preserve">, </w:t>
+      </w:r>
+      <w:proofErr w:type="spellStart"/>
+      <w:r>
+        <w:t>ali</w:t>
+      </w:r>
+      <w:proofErr w:type="spellEnd"/>
+      <w:r>
+        <w:t xml:space="preserve"> </w:t>
+      </w:r>
+      <w:proofErr w:type="spellStart"/>
+      <w:r>
+        <w:t>su</w:t>
+      </w:r>
+      <w:proofErr w:type="spellEnd"/>
+      <w:r>
+        <w:t xml:space="preserve"> </w:t>
+      </w:r>
+      <w:proofErr w:type="spellStart"/>
+      <w:r>
+        <w:t>organizovane</w:t>
+      </w:r>
+      <w:proofErr w:type="spellEnd"/>
+      <w:r>
+        <w:t xml:space="preserve"> </w:t>
+      </w:r>
+      <w:proofErr w:type="spellStart"/>
+      <w:r>
+        <w:t>na</w:t>
+      </w:r>
+      <w:proofErr w:type="spellEnd"/>
+      <w:r>
+        <w:t xml:space="preserve"> </w:t>
+      </w:r>
+      <w:proofErr w:type="spellStart"/>
+      <w:r>
+        <w:t>sličan</w:t>
+      </w:r>
+      <w:proofErr w:type="spellEnd"/>
+      <w:r>
+        <w:t xml:space="preserve"> </w:t>
+      </w:r>
+      <w:proofErr w:type="spellStart"/>
+      <w:r>
+        <w:t>način</w:t>
+      </w:r>
+      <w:proofErr w:type="spellEnd"/>
+      <w:r>
+        <w:t xml:space="preserve">, </w:t>
+      </w:r>
+      <w:proofErr w:type="spellStart"/>
+      <w:r>
+        <w:t>kako</w:t>
+      </w:r>
+      <w:proofErr w:type="spellEnd"/>
+      <w:r>
+        <w:t xml:space="preserve"> bi </w:t>
+      </w:r>
+      <w:proofErr w:type="spellStart"/>
+      <w:r>
+        <w:t>korisnik</w:t>
+      </w:r>
+      <w:proofErr w:type="spellEnd"/>
+      <w:r>
+        <w:t xml:space="preserve"> u </w:t>
+      </w:r>
+      <w:proofErr w:type="spellStart"/>
+      <w:r>
+        <w:t>bilo</w:t>
+      </w:r>
+      <w:proofErr w:type="spellEnd"/>
+      <w:r>
+        <w:t xml:space="preserve"> </w:t>
+      </w:r>
+      <w:proofErr w:type="spellStart"/>
+      <w:r>
+        <w:t>kojem</w:t>
+      </w:r>
+      <w:proofErr w:type="spellEnd"/>
+      <w:r>
+        <w:t xml:space="preserve"> </w:t>
+      </w:r>
+      <w:proofErr w:type="spellStart"/>
+      <w:r>
+        <w:t>trenutku</w:t>
+      </w:r>
+      <w:proofErr w:type="spellEnd"/>
+      <w:r>
+        <w:t xml:space="preserve"> </w:t>
+      </w:r>
+      <w:proofErr w:type="spellStart"/>
+      <w:r>
+        <w:t>znao</w:t>
+      </w:r>
+      <w:proofErr w:type="spellEnd"/>
+      <w:r>
+        <w:t xml:space="preserve"> </w:t>
+      </w:r>
+      <w:proofErr w:type="spellStart"/>
+      <w:r>
+        <w:t>gdje</w:t>
+      </w:r>
+      <w:proofErr w:type="spellEnd"/>
+      <w:r>
+        <w:t xml:space="preserve"> </w:t>
+      </w:r>
+      <w:proofErr w:type="spellStart"/>
+      <w:r>
+        <w:t>i</w:t>
+      </w:r>
+      <w:proofErr w:type="spellEnd"/>
+      <w:r>
+        <w:t xml:space="preserve"> </w:t>
+      </w:r>
+      <w:proofErr w:type="spellStart"/>
+      <w:r>
+        <w:t>šta</w:t>
+      </w:r>
+      <w:proofErr w:type="spellEnd"/>
+      <w:r>
+        <w:t xml:space="preserve"> da </w:t>
+      </w:r>
+      <w:proofErr w:type="spellStart"/>
+      <w:r>
+        <w:t>traži</w:t>
+      </w:r>
+      <w:proofErr w:type="spellEnd"/>
+      <w:r>
+        <w:t xml:space="preserve">, </w:t>
+      </w:r>
+      <w:proofErr w:type="spellStart"/>
+      <w:r>
+        <w:t>i</w:t>
+      </w:r>
+      <w:proofErr w:type="spellEnd"/>
+      <w:r>
+        <w:t xml:space="preserve"> </w:t>
+      </w:r>
+      <w:proofErr w:type="spellStart"/>
+      <w:r>
+        <w:t>šta</w:t>
+      </w:r>
+      <w:proofErr w:type="spellEnd"/>
+      <w:r>
+        <w:t xml:space="preserve"> da </w:t>
+      </w:r>
+      <w:proofErr w:type="spellStart"/>
+      <w:r>
+        <w:t>očekuje</w:t>
+      </w:r>
+      <w:proofErr w:type="spellEnd"/>
+      <w:r>
+        <w:t>.</w:t>
+      </w:r>
+    </w:p>
+    <w:p>
+      <w:r>
+        <w:t xml:space="preserve">4. </w:t>
+      </w:r>
+      <w:proofErr w:type="spellStart"/>
+      <w:r>
+        <w:t>Unos</w:t>
+      </w:r>
+      <w:proofErr w:type="spellEnd"/>
+      <w:r>
+        <w:t xml:space="preserve"> </w:t>
+      </w:r>
+      <w:proofErr w:type="spellStart"/>
+      <w:r>
+        <w:t>podataka</w:t>
+      </w:r>
+      <w:proofErr w:type="spellEnd"/>
+      <w:r>
+        <w:t xml:space="preserve"> – </w:t>
+      </w:r>
+      <w:proofErr w:type="spellStart"/>
+      <w:r>
+        <w:t>korištene</w:t>
+      </w:r>
+      <w:proofErr w:type="spellEnd"/>
+      <w:r>
+        <w:t xml:space="preserve"> </w:t>
+      </w:r>
+      <w:proofErr w:type="spellStart"/>
+      <w:r>
+        <w:t>su</w:t>
+      </w:r>
+      <w:proofErr w:type="spellEnd"/>
+      <w:r>
+        <w:t xml:space="preserve"> </w:t>
+      </w:r>
+      <w:proofErr w:type="spellStart"/>
+      <w:r>
+        <w:t>napomene</w:t>
+      </w:r>
+      <w:proofErr w:type="spellEnd"/>
+      <w:r>
+        <w:t xml:space="preserve"> za </w:t>
+      </w:r>
+      <w:proofErr w:type="spellStart"/>
+      <w:r>
+        <w:t>unos</w:t>
+      </w:r>
+      <w:proofErr w:type="spellEnd"/>
+      <w:r>
+        <w:t xml:space="preserve">, </w:t>
+      </w:r>
+      <w:proofErr w:type="spellStart"/>
+      <w:r>
+        <w:t>jasno</w:t>
+      </w:r>
+      <w:proofErr w:type="spellEnd"/>
+      <w:r>
+        <w:t xml:space="preserve"> je </w:t>
+      </w:r>
+      <w:proofErr w:type="spellStart"/>
+      <w:r>
+        <w:t>naznačeno</w:t>
+      </w:r>
+      <w:proofErr w:type="spellEnd"/>
+      <w:r>
+        <w:t xml:space="preserve">, </w:t>
+      </w:r>
+      <w:proofErr w:type="spellStart"/>
+      <w:r>
+        <w:t>gdje</w:t>
+      </w:r>
+      <w:proofErr w:type="spellEnd"/>
+      <w:r>
+        <w:t xml:space="preserve"> </w:t>
+      </w:r>
+      <w:proofErr w:type="spellStart"/>
+      <w:r>
+        <w:t>i</w:t>
+      </w:r>
+      <w:proofErr w:type="spellEnd"/>
+      <w:r>
+        <w:t xml:space="preserve"> </w:t>
+      </w:r>
+      <w:proofErr w:type="spellStart"/>
+      <w:r>
+        <w:t>šta</w:t>
+      </w:r>
+      <w:proofErr w:type="spellEnd"/>
+      <w:r>
+        <w:t xml:space="preserve"> </w:t>
+      </w:r>
+      <w:proofErr w:type="spellStart"/>
+      <w:r>
+        <w:t>treba</w:t>
+      </w:r>
+      <w:proofErr w:type="spellEnd"/>
+      <w:r>
+        <w:t xml:space="preserve"> </w:t>
+      </w:r>
+      <w:proofErr w:type="spellStart"/>
+      <w:r>
+        <w:t>upisati</w:t>
+      </w:r>
+      <w:proofErr w:type="spellEnd"/>
+      <w:r>
+        <w:t xml:space="preserve">. </w:t>
+      </w:r>
+      <w:proofErr w:type="spellStart"/>
+      <w:r>
+        <w:t>Podaci</w:t>
+      </w:r>
+      <w:proofErr w:type="spellEnd"/>
+      <w:r>
+        <w:t xml:space="preserve"> koji se </w:t>
+      </w:r>
+      <w:proofErr w:type="spellStart"/>
+      <w:r>
+        <w:t>ponavljaju</w:t>
+      </w:r>
+      <w:proofErr w:type="spellEnd"/>
+      <w:r>
+        <w:t xml:space="preserve"> </w:t>
+      </w:r>
+      <w:proofErr w:type="spellStart"/>
+      <w:r>
+        <w:t>više</w:t>
+      </w:r>
+      <w:proofErr w:type="spellEnd"/>
+      <w:r>
+        <w:t xml:space="preserve"> puta </w:t>
+      </w:r>
+      <w:proofErr w:type="spellStart"/>
+      <w:r>
+        <w:t>su</w:t>
+      </w:r>
+      <w:proofErr w:type="spellEnd"/>
+      <w:r>
+        <w:t xml:space="preserve"> </w:t>
+      </w:r>
+      <w:proofErr w:type="spellStart"/>
+      <w:r>
+        <w:t>ponuđeni</w:t>
+      </w:r>
+      <w:proofErr w:type="spellEnd"/>
+      <w:r>
+        <w:t xml:space="preserve"> u drop-down </w:t>
+      </w:r>
+      <w:proofErr w:type="spellStart"/>
+      <w:r>
+        <w:t>meniju</w:t>
+      </w:r>
+      <w:proofErr w:type="spellEnd"/>
+      <w:r>
+        <w:t>.</w:t>
       </w:r>
     </w:p>
     <w:p/>
@@ -846,8 +3341,73 @@
           <w:b/>
           <w:bCs/>
         </w:rPr>
-        <w:t>5. Pregled nadolazećih termina od strane stomatologa</w:t>
-      </w:r>
+        <w:lastRenderedPageBreak/>
+        <w:t>6</w:t>
+      </w:r>
+      <w:r>
+        <w:rPr>
+          <w:b/>
+          <w:bCs/>
+        </w:rPr>
+        <w:t xml:space="preserve">. </w:t>
+      </w:r>
+      <w:proofErr w:type="spellStart"/>
+      <w:r>
+        <w:rPr>
+          <w:b/>
+          <w:bCs/>
+        </w:rPr>
+        <w:t>Pregled</w:t>
+      </w:r>
+      <w:proofErr w:type="spellEnd"/>
+      <w:r>
+        <w:rPr>
+          <w:b/>
+          <w:bCs/>
+        </w:rPr>
+        <w:t xml:space="preserve"> </w:t>
+      </w:r>
+      <w:proofErr w:type="spellStart"/>
+      <w:r>
+        <w:rPr>
+          <w:b/>
+          <w:bCs/>
+        </w:rPr>
+        <w:t>nadolazećih</w:t>
+      </w:r>
+      <w:proofErr w:type="spellEnd"/>
+      <w:r>
+        <w:rPr>
+          <w:b/>
+          <w:bCs/>
+        </w:rPr>
+        <w:t xml:space="preserve"> termina od </w:t>
+      </w:r>
+      <w:proofErr w:type="spellStart"/>
+      <w:r>
+        <w:rPr>
+          <w:b/>
+          <w:bCs/>
+        </w:rPr>
+        <w:t>strane</w:t>
+      </w:r>
+      <w:proofErr w:type="spellEnd"/>
+      <w:r>
+        <w:rPr>
+          <w:b/>
+          <w:bCs/>
+        </w:rPr>
+        <w:t xml:space="preserve"> </w:t>
+      </w:r>
+      <w:proofErr w:type="spellStart"/>
+      <w:r>
+        <w:rPr>
+          <w:b/>
+          <w:bCs/>
+        </w:rPr>
+        <w:t>stomatologa</w:t>
+      </w:r>
+      <w:proofErr w:type="spellEnd"/>
     </w:p>
     <w:p>
       <w:pPr>
@@ -855,15 +3415,13 @@
       </w:pPr>
       <w:r>
         <w:rPr>
-          <w:b/>
-          <w:bCs/>
           <w:noProof/>
         </w:rPr>
         <w:drawing>
-          <wp:inline distT="0" distB="0" distL="0" distR="0" wp14:anchorId="33E0A22A" wp14:editId="2D48F36C">
-            <wp:extent cx="5735320" cy="3211195"/>
+          <wp:inline distT="0" distB="0" distL="0" distR="0" wp14:anchorId="03DF58B6" wp14:editId="77A5AF56">
+            <wp:extent cx="5731510" cy="3221990"/>
             <wp:effectExtent l="0" t="0" r="0" b="0"/>
-            <wp:docPr id="5" name="Picture 5"/>
+            <wp:docPr id="8" name="Picture 8" descr="Graphical user interface&#10;&#10;Description automatically generated"/>
             <wp:cNvGraphicFramePr>
               <a:graphicFrameLocks xmlns:a="http://schemas.openxmlformats.org/drawingml/2006/main" noChangeAspect="1"/>
             </wp:cNvGraphicFramePr>
@@ -871,36 +3429,29 @@
               <a:graphicData uri="http://schemas.openxmlformats.org/drawingml/2006/picture">
                 <pic:pic xmlns:pic="http://schemas.openxmlformats.org/drawingml/2006/picture">
                   <pic:nvPicPr>
-                    <pic:cNvPr id="0" name="Picture 5"/>
-                    <pic:cNvPicPr>
-                      <a:picLocks noChangeAspect="1" noChangeArrowheads="1"/>
-                    </pic:cNvPicPr>
+                    <pic:cNvPr id="8" name="Picture 8" descr="Graphical user interface&#10;&#10;Description automatically generated"/>
+                    <pic:cNvPicPr/>
                   </pic:nvPicPr>
                   <pic:blipFill>
-                    <a:blip r:embed="rId8">
+                    <a:blip r:embed="rId9" cstate="print">
                       <a:extLst>
                         <a:ext uri="{28A0092B-C50C-407E-A947-70E740481C1C}">
                           <a14:useLocalDpi xmlns:a14="http://schemas.microsoft.com/office/drawing/2010/main" val="0"/>
                         </a:ext>
                       </a:extLst>
                     </a:blip>
-                    <a:srcRect/>
                     <a:stretch>
                       <a:fillRect/>
                     </a:stretch>
                   </pic:blipFill>
-                  <pic:spPr bwMode="auto">
+                  <pic:spPr>
                     <a:xfrm>
                       <a:off x="0" y="0"/>
-                      <a:ext cx="5735320" cy="3211195"/>
+                      <a:ext cx="5731510" cy="3221990"/>
                     </a:xfrm>
                     <a:prstGeom prst="rect">
                       <a:avLst/>
                     </a:prstGeom>
-                    <a:noFill/>
-                    <a:ln>
-                      <a:noFill/>
-                    </a:ln>
                   </pic:spPr>
                 </pic:pic>
               </a:graphicData>
@@ -914,8 +3465,13 @@
         <w:pStyle w:val="Caption"/>
         <w:jc w:val="center"/>
       </w:pPr>
-      <w:r>
-        <w:t xml:space="preserve">Slika </w:t>
+      <w:proofErr w:type="spellStart"/>
+      <w:r>
+        <w:t>Slika</w:t>
+      </w:r>
+      <w:proofErr w:type="spellEnd"/>
+      <w:r>
+        <w:t xml:space="preserve"> </w:t>
       </w:r>
       <w:r>
         <w:fldChar w:fldCharType="begin"/>
@@ -930,7 +3486,7 @@
         <w:rPr>
           <w:noProof/>
         </w:rPr>
-        <w:t>5</w:t>
+        <w:t>6</w:t>
       </w:r>
       <w:r>
         <w:rPr>
@@ -939,23 +3495,173 @@
         <w:fldChar w:fldCharType="end"/>
       </w:r>
       <w:r>
-        <w:t>. Trenutno zakazani termini</w:t>
-      </w:r>
-    </w:p>
-    <w:p>
-      <w:pPr>
-        <w:rPr>
-          <w:b/>
-          <w:bCs/>
-        </w:rPr>
-      </w:pPr>
-      <w:r>
-        <w:rPr>
-          <w:b/>
-          <w:bCs/>
-        </w:rPr>
-        <w:t>6. Pregled trenutnih korisnika aplikacije od strane stomatologa</w:t>
-      </w:r>
+        <w:t xml:space="preserve">. </w:t>
+      </w:r>
+      <w:proofErr w:type="spellStart"/>
+      <w:r>
+        <w:t>Trenutno</w:t>
+      </w:r>
+      <w:proofErr w:type="spellEnd"/>
+      <w:r>
+        <w:t xml:space="preserve"> </w:t>
+      </w:r>
+      <w:proofErr w:type="spellStart"/>
+      <w:r>
+        <w:t>zakazani</w:t>
+      </w:r>
+      <w:proofErr w:type="spellEnd"/>
+      <w:r>
+        <w:t xml:space="preserve"> termini</w:t>
+      </w:r>
+    </w:p>
+    <w:p>
+      <w:pPr>
+        <w:rPr>
+          <w:b/>
+          <w:bCs/>
+        </w:rPr>
+      </w:pPr>
+    </w:p>
+    <w:p>
+      <w:pPr>
+        <w:rPr>
+          <w:b/>
+          <w:bCs/>
+        </w:rPr>
+      </w:pPr>
+      <w:r>
+        <w:rPr>
+          <w:b/>
+          <w:bCs/>
+        </w:rPr>
+        <w:t>7</w:t>
+      </w:r>
+      <w:r>
+        <w:rPr>
+          <w:b/>
+          <w:bCs/>
+        </w:rPr>
+        <w:t xml:space="preserve">. </w:t>
+      </w:r>
+      <w:proofErr w:type="spellStart"/>
+      <w:r>
+        <w:rPr>
+          <w:b/>
+          <w:bCs/>
+        </w:rPr>
+        <w:t>Pre</w:t>
+      </w:r>
+      <w:r>
+        <w:rPr>
+          <w:b/>
+          <w:bCs/>
+        </w:rPr>
+        <w:t>g</w:t>
+      </w:r>
+      <w:r>
+        <w:rPr>
+          <w:b/>
+          <w:bCs/>
+        </w:rPr>
+        <w:t>led</w:t>
+      </w:r>
+      <w:proofErr w:type="spellEnd"/>
+      <w:r>
+        <w:rPr>
+          <w:b/>
+          <w:bCs/>
+        </w:rPr>
+        <w:t xml:space="preserve"> </w:t>
+      </w:r>
+      <w:proofErr w:type="spellStart"/>
+      <w:r>
+        <w:rPr>
+          <w:b/>
+          <w:bCs/>
+        </w:rPr>
+        <w:t>trenutnih</w:t>
+      </w:r>
+      <w:proofErr w:type="spellEnd"/>
+      <w:r>
+        <w:rPr>
+          <w:b/>
+          <w:bCs/>
+        </w:rPr>
+        <w:t xml:space="preserve"> </w:t>
+      </w:r>
+      <w:proofErr w:type="spellStart"/>
+      <w:r>
+        <w:rPr>
+          <w:b/>
+          <w:bCs/>
+        </w:rPr>
+        <w:t>korisnika</w:t>
+      </w:r>
+      <w:proofErr w:type="spellEnd"/>
+      <w:r>
+        <w:rPr>
+          <w:b/>
+          <w:bCs/>
+        </w:rPr>
+        <w:t xml:space="preserve"> </w:t>
+      </w:r>
+      <w:proofErr w:type="spellStart"/>
+      <w:r>
+        <w:rPr>
+          <w:b/>
+          <w:bCs/>
+        </w:rPr>
+        <w:t>aplikacije</w:t>
+      </w:r>
+      <w:proofErr w:type="spellEnd"/>
+      <w:r>
+        <w:rPr>
+          <w:b/>
+          <w:bCs/>
+        </w:rPr>
+        <w:t xml:space="preserve"> </w:t>
+      </w:r>
+      <w:proofErr w:type="spellStart"/>
+      <w:r>
+        <w:rPr>
+          <w:b/>
+          <w:bCs/>
+        </w:rPr>
+        <w:t>od</w:t>
+      </w:r>
+      <w:proofErr w:type="spellEnd"/>
+      <w:r>
+        <w:rPr>
+          <w:b/>
+          <w:bCs/>
+        </w:rPr>
+        <w:t xml:space="preserve"> </w:t>
+      </w:r>
+      <w:proofErr w:type="spellStart"/>
+      <w:r>
+        <w:rPr>
+          <w:b/>
+          <w:bCs/>
+        </w:rPr>
+        <w:t>strane</w:t>
+      </w:r>
+      <w:proofErr w:type="spellEnd"/>
+      <w:r>
+        <w:rPr>
+          <w:b/>
+          <w:bCs/>
+        </w:rPr>
+        <w:t xml:space="preserve"> </w:t>
+      </w:r>
+      <w:proofErr w:type="spellStart"/>
+      <w:r>
+        <w:rPr>
+          <w:b/>
+          <w:bCs/>
+        </w:rPr>
+        <w:t>stomatologa</w:t>
+      </w:r>
+      <w:proofErr w:type="spellEnd"/>
     </w:p>
     <w:p>
       <w:pPr>
@@ -963,16 +3669,13 @@
       </w:pPr>
       <w:r>
         <w:rPr>
-          <w:b/>
-          <w:bCs/>
           <w:noProof/>
         </w:rPr>
-        <w:lastRenderedPageBreak/>
         <w:drawing>
-          <wp:inline distT="0" distB="0" distL="0" distR="0" wp14:anchorId="54831C0B" wp14:editId="4CB0BDDD">
-            <wp:extent cx="5735320" cy="3211195"/>
+          <wp:inline distT="0" distB="0" distL="0" distR="0" wp14:anchorId="16973930" wp14:editId="161046C1">
+            <wp:extent cx="5731510" cy="3222625"/>
             <wp:effectExtent l="0" t="0" r="0" b="0"/>
-            <wp:docPr id="6" name="Picture 6"/>
+            <wp:docPr id="9" name="Picture 9" descr="Graphical user interface&#10;&#10;Description automatically generated"/>
             <wp:cNvGraphicFramePr>
               <a:graphicFrameLocks xmlns:a="http://schemas.openxmlformats.org/drawingml/2006/main" noChangeAspect="1"/>
             </wp:cNvGraphicFramePr>
@@ -980,36 +3683,29 @@
               <a:graphicData uri="http://schemas.openxmlformats.org/drawingml/2006/picture">
                 <pic:pic xmlns:pic="http://schemas.openxmlformats.org/drawingml/2006/picture">
                   <pic:nvPicPr>
-                    <pic:cNvPr id="0" name="Picture 6"/>
-                    <pic:cNvPicPr>
-                      <a:picLocks noChangeAspect="1" noChangeArrowheads="1"/>
-                    </pic:cNvPicPr>
+                    <pic:cNvPr id="9" name="Picture 9" descr="Graphical user interface&#10;&#10;Description automatically generated"/>
+                    <pic:cNvPicPr/>
                   </pic:nvPicPr>
                   <pic:blipFill>
-                    <a:blip r:embed="rId9">
+                    <a:blip r:embed="rId10" cstate="print">
                       <a:extLst>
                         <a:ext uri="{28A0092B-C50C-407E-A947-70E740481C1C}">
                           <a14:useLocalDpi xmlns:a14="http://schemas.microsoft.com/office/drawing/2010/main" val="0"/>
                         </a:ext>
                       </a:extLst>
                     </a:blip>
-                    <a:srcRect/>
                     <a:stretch>
                       <a:fillRect/>
                     </a:stretch>
                   </pic:blipFill>
-                  <pic:spPr bwMode="auto">
+                  <pic:spPr>
                     <a:xfrm>
                       <a:off x="0" y="0"/>
-                      <a:ext cx="5735320" cy="3211195"/>
+                      <a:ext cx="5731510" cy="3222625"/>
                     </a:xfrm>
                     <a:prstGeom prst="rect">
                       <a:avLst/>
                     </a:prstGeom>
-                    <a:noFill/>
-                    <a:ln>
-                      <a:noFill/>
-                    </a:ln>
                   </pic:spPr>
                 </pic:pic>
               </a:graphicData>
@@ -1023,8 +3719,13 @@
         <w:pStyle w:val="Caption"/>
         <w:jc w:val="center"/>
       </w:pPr>
-      <w:r>
-        <w:t xml:space="preserve">Slika </w:t>
+      <w:proofErr w:type="spellStart"/>
+      <w:r>
+        <w:t>Slika</w:t>
+      </w:r>
+      <w:proofErr w:type="spellEnd"/>
+      <w:r>
+        <w:t xml:space="preserve"> </w:t>
       </w:r>
       <w:r>
         <w:fldChar w:fldCharType="begin"/>
@@ -1039,7 +3740,7 @@
         <w:rPr>
           <w:noProof/>
         </w:rPr>
-        <w:t>6</w:t>
+        <w:t>7</w:t>
       </w:r>
       <w:r>
         <w:rPr>
@@ -1048,26 +3749,270 @@
         <w:fldChar w:fldCharType="end"/>
       </w:r>
       <w:r>
-        <w:t>. Korisnici aplikacije</w:t>
+        <w:t xml:space="preserve">. </w:t>
+      </w:r>
+      <w:proofErr w:type="spellStart"/>
+      <w:r>
+        <w:t>Korisnici</w:t>
+      </w:r>
+      <w:proofErr w:type="spellEnd"/>
+      <w:r>
+        <w:t xml:space="preserve"> </w:t>
+      </w:r>
+      <w:proofErr w:type="spellStart"/>
+      <w:r>
+        <w:t>aplikacije</w:t>
+      </w:r>
+      <w:proofErr w:type="spellEnd"/>
+    </w:p>
+    <w:p>
+      <w:pPr>
+        <w:rPr>
+          <w:b/>
+          <w:bCs/>
+        </w:rPr>
+      </w:pPr>
+    </w:p>
+    <w:p>
+      <w:pPr>
+        <w:rPr>
+          <w:b/>
+          <w:bCs/>
+        </w:rPr>
+      </w:pPr>
+    </w:p>
+    <w:p>
+      <w:pPr>
+        <w:rPr>
+          <w:b/>
+          <w:bCs/>
+        </w:rPr>
+      </w:pPr>
+    </w:p>
+    <w:p>
+      <w:pPr>
+        <w:rPr>
+          <w:b/>
+          <w:bCs/>
+        </w:rPr>
+      </w:pPr>
+      <w:r>
+        <w:rPr>
+          <w:b/>
+          <w:bCs/>
+        </w:rPr>
+        <w:lastRenderedPageBreak/>
+        <w:t>8</w:t>
+      </w:r>
+      <w:r>
+        <w:rPr>
+          <w:b/>
+          <w:bCs/>
+        </w:rPr>
+        <w:t xml:space="preserve">. </w:t>
+      </w:r>
+      <w:proofErr w:type="spellStart"/>
+      <w:r>
+        <w:rPr>
+          <w:b/>
+          <w:bCs/>
+        </w:rPr>
+        <w:t>Dodavanje</w:t>
+      </w:r>
+      <w:proofErr w:type="spellEnd"/>
+      <w:r>
+        <w:rPr>
+          <w:b/>
+          <w:bCs/>
+        </w:rPr>
+        <w:t xml:space="preserve"> </w:t>
+      </w:r>
+      <w:proofErr w:type="spellStart"/>
+      <w:r>
+        <w:rPr>
+          <w:b/>
+          <w:bCs/>
+        </w:rPr>
+        <w:t>novog</w:t>
+      </w:r>
+      <w:proofErr w:type="spellEnd"/>
+      <w:r>
+        <w:rPr>
+          <w:b/>
+          <w:bCs/>
+        </w:rPr>
+        <w:t xml:space="preserve"> </w:t>
+      </w:r>
+      <w:proofErr w:type="spellStart"/>
+      <w:r>
+        <w:rPr>
+          <w:b/>
+          <w:bCs/>
+        </w:rPr>
+        <w:t>pacijenta</w:t>
+      </w:r>
+      <w:proofErr w:type="spellEnd"/>
+      <w:r>
+        <w:rPr>
+          <w:b/>
+          <w:bCs/>
+        </w:rPr>
+        <w:t xml:space="preserve"> u </w:t>
+      </w:r>
+      <w:proofErr w:type="spellStart"/>
+      <w:r>
+        <w:rPr>
+          <w:b/>
+          <w:bCs/>
+        </w:rPr>
+        <w:t>sistem</w:t>
+      </w:r>
+      <w:proofErr w:type="spellEnd"/>
+    </w:p>
+    <w:p>
+      <w:r>
+        <w:rPr>
+          <w:noProof/>
+        </w:rPr>
+        <w:drawing>
+          <wp:inline distT="0" distB="0" distL="0" distR="0" wp14:anchorId="0B08EFE8" wp14:editId="308BD642">
+            <wp:extent cx="5731510" cy="3228975"/>
+            <wp:effectExtent l="0" t="0" r="0" b="0"/>
+            <wp:docPr id="11" name="Picture 11" descr="Graphical user interface&#10;&#10;Description automatically generated"/>
+            <wp:cNvGraphicFramePr>
+              <a:graphicFrameLocks xmlns:a="http://schemas.openxmlformats.org/drawingml/2006/main" noChangeAspect="1"/>
+            </wp:cNvGraphicFramePr>
+            <a:graphic xmlns:a="http://schemas.openxmlformats.org/drawingml/2006/main">
+              <a:graphicData uri="http://schemas.openxmlformats.org/drawingml/2006/picture">
+                <pic:pic xmlns:pic="http://schemas.openxmlformats.org/drawingml/2006/picture">
+                  <pic:nvPicPr>
+                    <pic:cNvPr id="11" name="Picture 11" descr="Graphical user interface&#10;&#10;Description automatically generated"/>
+                    <pic:cNvPicPr/>
+                  </pic:nvPicPr>
+                  <pic:blipFill>
+                    <a:blip r:embed="rId11" cstate="print">
+                      <a:extLst>
+                        <a:ext uri="{28A0092B-C50C-407E-A947-70E740481C1C}">
+                          <a14:useLocalDpi xmlns:a14="http://schemas.microsoft.com/office/drawing/2010/main" val="0"/>
+                        </a:ext>
+                      </a:extLst>
+                    </a:blip>
+                    <a:stretch>
+                      <a:fillRect/>
+                    </a:stretch>
+                  </pic:blipFill>
+                  <pic:spPr>
+                    <a:xfrm>
+                      <a:off x="0" y="0"/>
+                      <a:ext cx="5731510" cy="3228975"/>
+                    </a:xfrm>
+                    <a:prstGeom prst="rect">
+                      <a:avLst/>
+                    </a:prstGeom>
+                  </pic:spPr>
+                </pic:pic>
+              </a:graphicData>
+            </a:graphic>
+          </wp:inline>
+        </w:drawing>
       </w:r>
     </w:p>
     <w:p/>
     <w:p/>
-    <w:p/>
-    <w:p>
-      <w:pPr>
-        <w:rPr>
-          <w:b/>
-          <w:bCs/>
-        </w:rPr>
-      </w:pPr>
-      <w:r>
-        <w:rPr>
-          <w:b/>
-          <w:bCs/>
-        </w:rPr>
-        <w:t>7. Izdavanje recepata od strane stomatologa</w:t>
-      </w:r>
+    <w:p>
+      <w:pPr>
+        <w:rPr>
+          <w:b/>
+          <w:bCs/>
+        </w:rPr>
+      </w:pPr>
+      <w:r>
+        <w:rPr>
+          <w:b/>
+          <w:bCs/>
+        </w:rPr>
+        <w:t>8</w:t>
+      </w:r>
+      <w:r>
+        <w:rPr>
+          <w:b/>
+          <w:bCs/>
+        </w:rPr>
+        <w:t xml:space="preserve">. </w:t>
+      </w:r>
+      <w:proofErr w:type="spellStart"/>
+      <w:r>
+        <w:rPr>
+          <w:b/>
+          <w:bCs/>
+        </w:rPr>
+        <w:t>Izdavanje</w:t>
+      </w:r>
+      <w:proofErr w:type="spellEnd"/>
+      <w:r>
+        <w:rPr>
+          <w:b/>
+          <w:bCs/>
+        </w:rPr>
+        <w:t xml:space="preserve"> </w:t>
+      </w:r>
+      <w:proofErr w:type="spellStart"/>
+      <w:r>
+        <w:rPr>
+          <w:b/>
+          <w:bCs/>
+        </w:rPr>
+        <w:t>recepata</w:t>
+      </w:r>
+      <w:proofErr w:type="spellEnd"/>
+      <w:r>
+        <w:rPr>
+          <w:b/>
+          <w:bCs/>
+        </w:rPr>
+        <w:t xml:space="preserve"> </w:t>
+      </w:r>
+      <w:proofErr w:type="spellStart"/>
+      <w:r>
+        <w:rPr>
+          <w:b/>
+          <w:bCs/>
+        </w:rPr>
+        <w:t>od</w:t>
+      </w:r>
+      <w:proofErr w:type="spellEnd"/>
+      <w:r>
+        <w:rPr>
+          <w:b/>
+          <w:bCs/>
+        </w:rPr>
+        <w:t xml:space="preserve"> </w:t>
+      </w:r>
+      <w:proofErr w:type="spellStart"/>
+      <w:r>
+        <w:rPr>
+          <w:b/>
+          <w:bCs/>
+        </w:rPr>
+        <w:t>strane</w:t>
+      </w:r>
+      <w:proofErr w:type="spellEnd"/>
+      <w:r>
+        <w:rPr>
+          <w:b/>
+          <w:bCs/>
+        </w:rPr>
+        <w:t xml:space="preserve"> </w:t>
+      </w:r>
+      <w:proofErr w:type="spellStart"/>
+      <w:r>
+        <w:rPr>
+          <w:b/>
+          <w:bCs/>
+        </w:rPr>
+        <w:t>stomatologa</w:t>
+      </w:r>
+      <w:proofErr w:type="spellEnd"/>
     </w:p>
     <w:p>
       <w:pPr>
@@ -1097,7 +4042,7 @@
                     </pic:cNvPicPr>
                   </pic:nvPicPr>
                   <pic:blipFill>
-                    <a:blip r:embed="rId10">
+                    <a:blip r:embed="rId12">
                       <a:extLst>
                         <a:ext uri="{28A0092B-C50C-407E-A947-70E740481C1C}">
                           <a14:useLocalDpi xmlns:a14="http://schemas.microsoft.com/office/drawing/2010/main" val="0"/>
@@ -1134,8 +4079,13 @@
         <w:pStyle w:val="Caption"/>
         <w:jc w:val="center"/>
       </w:pPr>
-      <w:r>
-        <w:t xml:space="preserve">Slika </w:t>
+      <w:proofErr w:type="spellStart"/>
+      <w:r>
+        <w:t>Slika</w:t>
+      </w:r>
+      <w:proofErr w:type="spellEnd"/>
+      <w:r>
+        <w:t xml:space="preserve"> </w:t>
       </w:r>
       <w:r>
         <w:fldChar w:fldCharType="begin"/>
@@ -1150,7 +4100,7 @@
         <w:rPr>
           <w:noProof/>
         </w:rPr>
-        <w:t>7</w:t>
+        <w:t>8</w:t>
       </w:r>
       <w:r>
         <w:rPr>
@@ -1159,44 +4109,824 @@
         <w:fldChar w:fldCharType="end"/>
       </w:r>
       <w:r>
-        <w:t>. Izdavanje recepata</w:t>
-      </w:r>
-    </w:p>
-    <w:p>
-      <w:r>
-        <w:t>Korišteni primjeri dizajna:</w:t>
+        <w:t xml:space="preserve">. </w:t>
+      </w:r>
+      <w:proofErr w:type="spellStart"/>
+      <w:r>
+        <w:t>Izdavanje</w:t>
+      </w:r>
+      <w:proofErr w:type="spellEnd"/>
+      <w:r>
+        <w:t xml:space="preserve"> </w:t>
+      </w:r>
+      <w:proofErr w:type="spellStart"/>
+      <w:r>
+        <w:t>recepata</w:t>
+      </w:r>
+      <w:proofErr w:type="spellEnd"/>
+    </w:p>
+    <w:p>
+      <w:proofErr w:type="spellStart"/>
+      <w:r>
+        <w:t>Korišteni</w:t>
+      </w:r>
+      <w:proofErr w:type="spellEnd"/>
+      <w:r>
+        <w:t xml:space="preserve"> </w:t>
+      </w:r>
+      <w:proofErr w:type="spellStart"/>
+      <w:r>
+        <w:t>primjeri</w:t>
+      </w:r>
+      <w:proofErr w:type="spellEnd"/>
+      <w:r>
+        <w:t xml:space="preserve"> </w:t>
+      </w:r>
+      <w:proofErr w:type="spellStart"/>
+      <w:r>
+        <w:t>dizajna</w:t>
+      </w:r>
+      <w:proofErr w:type="spellEnd"/>
+      <w:r>
+        <w:t>:</w:t>
       </w:r>
     </w:p>
     <w:p>
       <w:r>
         <w:lastRenderedPageBreak/>
-        <w:t>1. Navigacija – korištenjem navigacije, jasno su označena polazna mjesta, sa kojih korisnik može da krene, a u svakom trenutku, pomoću navigacije, može da se vrati i da iskoristi neku drugu funkcionalnost aplikacije.</w:t>
-      </w:r>
-    </w:p>
-    <w:p>
-      <w:r>
-        <w:t>2. Organizacija sadržaja – sadržaj je organizovan na veoma jednostavan način, gdje korisnik u bilo kojem trenutnku korištenja aplikacije zna šta sledeće treba da uradi, i vidi onaj sadržaj, koji mu je neophodan za iskorištenje određene funkcionalnosti aplikacije.</w:t>
-      </w:r>
-    </w:p>
-    <w:p>
-      <w:r>
-        <w:t>3. Konzistentan vizualan okvir – aplikacija ima više prozora ili stranica, ali su organizovane na sličan način, kako bi korisnik u bilo kojem trenutku znao gdje i šta da traži, i šta da očekuje.</w:t>
-      </w:r>
-    </w:p>
-    <w:p>
-      <w:pPr>
-        <w:rPr>
-          <w:b/>
-          <w:bCs/>
-        </w:rPr>
-      </w:pPr>
-      <w:r>
-        <w:rPr>
-          <w:b/>
-          <w:bCs/>
-        </w:rPr>
-        <w:t>8. Evidentiranje izvršene usluge od strane stomatologa</w:t>
-      </w:r>
+        <w:t xml:space="preserve">1. </w:t>
+      </w:r>
+      <w:proofErr w:type="spellStart"/>
+      <w:r>
+        <w:t>Navigacija</w:t>
+      </w:r>
+      <w:proofErr w:type="spellEnd"/>
+      <w:r>
+        <w:t xml:space="preserve"> – </w:t>
+      </w:r>
+      <w:proofErr w:type="spellStart"/>
+      <w:r>
+        <w:t>korištenjem</w:t>
+      </w:r>
+      <w:proofErr w:type="spellEnd"/>
+      <w:r>
+        <w:t xml:space="preserve"> </w:t>
+      </w:r>
+      <w:proofErr w:type="spellStart"/>
+      <w:r>
+        <w:t>navigacije</w:t>
+      </w:r>
+      <w:proofErr w:type="spellEnd"/>
+      <w:r>
+        <w:t xml:space="preserve">, </w:t>
+      </w:r>
+      <w:proofErr w:type="spellStart"/>
+      <w:r>
+        <w:t>jasno</w:t>
+      </w:r>
+      <w:proofErr w:type="spellEnd"/>
+      <w:r>
+        <w:t xml:space="preserve"> </w:t>
+      </w:r>
+      <w:proofErr w:type="spellStart"/>
+      <w:r>
+        <w:t>su</w:t>
+      </w:r>
+      <w:proofErr w:type="spellEnd"/>
+      <w:r>
+        <w:t xml:space="preserve"> </w:t>
+      </w:r>
+      <w:proofErr w:type="spellStart"/>
+      <w:r>
+        <w:t>označena</w:t>
+      </w:r>
+      <w:proofErr w:type="spellEnd"/>
+      <w:r>
+        <w:t xml:space="preserve"> </w:t>
+      </w:r>
+      <w:proofErr w:type="spellStart"/>
+      <w:r>
+        <w:t>polazna</w:t>
+      </w:r>
+      <w:proofErr w:type="spellEnd"/>
+      <w:r>
+        <w:t xml:space="preserve"> </w:t>
+      </w:r>
+      <w:proofErr w:type="spellStart"/>
+      <w:r>
+        <w:t>mjesta</w:t>
+      </w:r>
+      <w:proofErr w:type="spellEnd"/>
+      <w:r>
+        <w:t xml:space="preserve">, </w:t>
+      </w:r>
+      <w:proofErr w:type="spellStart"/>
+      <w:r>
+        <w:t>sa</w:t>
+      </w:r>
+      <w:proofErr w:type="spellEnd"/>
+      <w:r>
+        <w:t xml:space="preserve"> </w:t>
+      </w:r>
+      <w:proofErr w:type="spellStart"/>
+      <w:r>
+        <w:t>kojih</w:t>
+      </w:r>
+      <w:proofErr w:type="spellEnd"/>
+      <w:r>
+        <w:t xml:space="preserve"> </w:t>
+      </w:r>
+      <w:proofErr w:type="spellStart"/>
+      <w:r>
+        <w:t>korisnik</w:t>
+      </w:r>
+      <w:proofErr w:type="spellEnd"/>
+      <w:r>
+        <w:t xml:space="preserve"> </w:t>
+      </w:r>
+      <w:proofErr w:type="spellStart"/>
+      <w:r>
+        <w:t>može</w:t>
+      </w:r>
+      <w:proofErr w:type="spellEnd"/>
+      <w:r>
+        <w:t xml:space="preserve"> da </w:t>
+      </w:r>
+      <w:proofErr w:type="spellStart"/>
+      <w:r>
+        <w:t>krene</w:t>
+      </w:r>
+      <w:proofErr w:type="spellEnd"/>
+      <w:r>
+        <w:t xml:space="preserve">, a u </w:t>
+      </w:r>
+      <w:proofErr w:type="spellStart"/>
+      <w:r>
+        <w:t>svakom</w:t>
+      </w:r>
+      <w:proofErr w:type="spellEnd"/>
+      <w:r>
+        <w:t xml:space="preserve"> </w:t>
+      </w:r>
+      <w:proofErr w:type="spellStart"/>
+      <w:r>
+        <w:t>trenutku</w:t>
+      </w:r>
+      <w:proofErr w:type="spellEnd"/>
+      <w:r>
+        <w:t xml:space="preserve">, </w:t>
+      </w:r>
+      <w:proofErr w:type="spellStart"/>
+      <w:r>
+        <w:t>pomoću</w:t>
+      </w:r>
+      <w:proofErr w:type="spellEnd"/>
+      <w:r>
+        <w:t xml:space="preserve"> </w:t>
+      </w:r>
+      <w:proofErr w:type="spellStart"/>
+      <w:r>
+        <w:t>navigacije</w:t>
+      </w:r>
+      <w:proofErr w:type="spellEnd"/>
+      <w:r>
+        <w:t xml:space="preserve">, </w:t>
+      </w:r>
+      <w:proofErr w:type="spellStart"/>
+      <w:r>
+        <w:t>može</w:t>
+      </w:r>
+      <w:proofErr w:type="spellEnd"/>
+      <w:r>
+        <w:t xml:space="preserve"> da se </w:t>
+      </w:r>
+      <w:proofErr w:type="spellStart"/>
+      <w:r>
+        <w:t>vrati</w:t>
+      </w:r>
+      <w:proofErr w:type="spellEnd"/>
+      <w:r>
+        <w:t xml:space="preserve"> </w:t>
+      </w:r>
+      <w:proofErr w:type="spellStart"/>
+      <w:r>
+        <w:t>i</w:t>
+      </w:r>
+      <w:proofErr w:type="spellEnd"/>
+      <w:r>
+        <w:t xml:space="preserve"> da </w:t>
+      </w:r>
+      <w:proofErr w:type="spellStart"/>
+      <w:r>
+        <w:t>iskoristi</w:t>
+      </w:r>
+      <w:proofErr w:type="spellEnd"/>
+      <w:r>
+        <w:t xml:space="preserve"> </w:t>
+      </w:r>
+      <w:proofErr w:type="spellStart"/>
+      <w:r>
+        <w:t>neku</w:t>
+      </w:r>
+      <w:proofErr w:type="spellEnd"/>
+      <w:r>
+        <w:t xml:space="preserve"> </w:t>
+      </w:r>
+      <w:proofErr w:type="spellStart"/>
+      <w:r>
+        <w:t>drugu</w:t>
+      </w:r>
+      <w:proofErr w:type="spellEnd"/>
+      <w:r>
+        <w:t xml:space="preserve"> </w:t>
+      </w:r>
+      <w:proofErr w:type="spellStart"/>
+      <w:r>
+        <w:t>funkcionalnost</w:t>
+      </w:r>
+      <w:proofErr w:type="spellEnd"/>
+      <w:r>
+        <w:t xml:space="preserve"> </w:t>
+      </w:r>
+      <w:proofErr w:type="spellStart"/>
+      <w:r>
+        <w:t>aplikacije</w:t>
+      </w:r>
+      <w:proofErr w:type="spellEnd"/>
+      <w:r>
+        <w:t>.</w:t>
+      </w:r>
+    </w:p>
+    <w:p>
+      <w:r>
+        <w:t xml:space="preserve">2. </w:t>
+      </w:r>
+      <w:proofErr w:type="spellStart"/>
+      <w:r>
+        <w:t>Organizacija</w:t>
+      </w:r>
+      <w:proofErr w:type="spellEnd"/>
+      <w:r>
+        <w:t xml:space="preserve"> </w:t>
+      </w:r>
+      <w:proofErr w:type="spellStart"/>
+      <w:r>
+        <w:t>sadržaja</w:t>
+      </w:r>
+      <w:proofErr w:type="spellEnd"/>
+      <w:r>
+        <w:t xml:space="preserve"> – </w:t>
+      </w:r>
+      <w:proofErr w:type="spellStart"/>
+      <w:r>
+        <w:t>sadržaj</w:t>
+      </w:r>
+      <w:proofErr w:type="spellEnd"/>
+      <w:r>
+        <w:t xml:space="preserve"> je </w:t>
+      </w:r>
+      <w:proofErr w:type="spellStart"/>
+      <w:r>
+        <w:t>organizovan</w:t>
+      </w:r>
+      <w:proofErr w:type="spellEnd"/>
+      <w:r>
+        <w:t xml:space="preserve"> </w:t>
+      </w:r>
+      <w:proofErr w:type="spellStart"/>
+      <w:r>
+        <w:t>na</w:t>
+      </w:r>
+      <w:proofErr w:type="spellEnd"/>
+      <w:r>
+        <w:t xml:space="preserve"> </w:t>
+      </w:r>
+      <w:proofErr w:type="spellStart"/>
+      <w:r>
+        <w:t>veoma</w:t>
+      </w:r>
+      <w:proofErr w:type="spellEnd"/>
+      <w:r>
+        <w:t xml:space="preserve"> </w:t>
+      </w:r>
+      <w:proofErr w:type="spellStart"/>
+      <w:r>
+        <w:t>jednostavan</w:t>
+      </w:r>
+      <w:proofErr w:type="spellEnd"/>
+      <w:r>
+        <w:t xml:space="preserve"> </w:t>
+      </w:r>
+      <w:proofErr w:type="spellStart"/>
+      <w:r>
+        <w:t>način</w:t>
+      </w:r>
+      <w:proofErr w:type="spellEnd"/>
+      <w:r>
+        <w:t xml:space="preserve">, </w:t>
+      </w:r>
+      <w:proofErr w:type="spellStart"/>
+      <w:r>
+        <w:t>gdje</w:t>
+      </w:r>
+      <w:proofErr w:type="spellEnd"/>
+      <w:r>
+        <w:t xml:space="preserve"> </w:t>
+      </w:r>
+      <w:proofErr w:type="spellStart"/>
+      <w:r>
+        <w:t>korisnik</w:t>
+      </w:r>
+      <w:proofErr w:type="spellEnd"/>
+      <w:r>
+        <w:t xml:space="preserve"> u </w:t>
+      </w:r>
+      <w:proofErr w:type="spellStart"/>
+      <w:r>
+        <w:t>bilo</w:t>
+      </w:r>
+      <w:proofErr w:type="spellEnd"/>
+      <w:r>
+        <w:t xml:space="preserve"> </w:t>
+      </w:r>
+      <w:proofErr w:type="spellStart"/>
+      <w:r>
+        <w:t>kojem</w:t>
+      </w:r>
+      <w:proofErr w:type="spellEnd"/>
+      <w:r>
+        <w:t xml:space="preserve"> </w:t>
+      </w:r>
+      <w:proofErr w:type="spellStart"/>
+      <w:r>
+        <w:t>trenutnku</w:t>
+      </w:r>
+      <w:proofErr w:type="spellEnd"/>
+      <w:r>
+        <w:t xml:space="preserve"> </w:t>
+      </w:r>
+      <w:proofErr w:type="spellStart"/>
+      <w:r>
+        <w:t>korištenja</w:t>
+      </w:r>
+      <w:proofErr w:type="spellEnd"/>
+      <w:r>
+        <w:t xml:space="preserve"> </w:t>
+      </w:r>
+      <w:proofErr w:type="spellStart"/>
+      <w:r>
+        <w:t>aplikacije</w:t>
+      </w:r>
+      <w:proofErr w:type="spellEnd"/>
+      <w:r>
+        <w:t xml:space="preserve"> </w:t>
+      </w:r>
+      <w:proofErr w:type="spellStart"/>
+      <w:r>
+        <w:t>zna</w:t>
+      </w:r>
+      <w:proofErr w:type="spellEnd"/>
+      <w:r>
+        <w:t xml:space="preserve"> </w:t>
+      </w:r>
+      <w:proofErr w:type="spellStart"/>
+      <w:r>
+        <w:t>šta</w:t>
+      </w:r>
+      <w:proofErr w:type="spellEnd"/>
+      <w:r>
+        <w:t xml:space="preserve"> </w:t>
+      </w:r>
+      <w:proofErr w:type="spellStart"/>
+      <w:r>
+        <w:t>sledeće</w:t>
+      </w:r>
+      <w:proofErr w:type="spellEnd"/>
+      <w:r>
+        <w:t xml:space="preserve"> </w:t>
+      </w:r>
+      <w:proofErr w:type="spellStart"/>
+      <w:r>
+        <w:t>treba</w:t>
+      </w:r>
+      <w:proofErr w:type="spellEnd"/>
+      <w:r>
+        <w:t xml:space="preserve"> da </w:t>
+      </w:r>
+      <w:proofErr w:type="spellStart"/>
+      <w:r>
+        <w:t>uradi</w:t>
+      </w:r>
+      <w:proofErr w:type="spellEnd"/>
+      <w:r>
+        <w:t xml:space="preserve">, </w:t>
+      </w:r>
+      <w:proofErr w:type="spellStart"/>
+      <w:r>
+        <w:t>i</w:t>
+      </w:r>
+      <w:proofErr w:type="spellEnd"/>
+      <w:r>
+        <w:t xml:space="preserve"> </w:t>
+      </w:r>
+      <w:proofErr w:type="spellStart"/>
+      <w:r>
+        <w:t>vidi</w:t>
+      </w:r>
+      <w:proofErr w:type="spellEnd"/>
+      <w:r>
+        <w:t xml:space="preserve"> </w:t>
+      </w:r>
+      <w:proofErr w:type="spellStart"/>
+      <w:r>
+        <w:t>onaj</w:t>
+      </w:r>
+      <w:proofErr w:type="spellEnd"/>
+      <w:r>
+        <w:t xml:space="preserve"> </w:t>
+      </w:r>
+      <w:proofErr w:type="spellStart"/>
+      <w:r>
+        <w:t>sadržaj</w:t>
+      </w:r>
+      <w:proofErr w:type="spellEnd"/>
+      <w:r>
+        <w:t xml:space="preserve">, koji mu je </w:t>
+      </w:r>
+      <w:proofErr w:type="spellStart"/>
+      <w:r>
+        <w:t>neophodan</w:t>
+      </w:r>
+      <w:proofErr w:type="spellEnd"/>
+      <w:r>
+        <w:t xml:space="preserve"> za </w:t>
+      </w:r>
+      <w:proofErr w:type="spellStart"/>
+      <w:r>
+        <w:t>iskorištenje</w:t>
+      </w:r>
+      <w:proofErr w:type="spellEnd"/>
+      <w:r>
+        <w:t xml:space="preserve"> </w:t>
+      </w:r>
+      <w:proofErr w:type="spellStart"/>
+      <w:r>
+        <w:t>određene</w:t>
+      </w:r>
+      <w:proofErr w:type="spellEnd"/>
+      <w:r>
+        <w:t xml:space="preserve"> </w:t>
+      </w:r>
+      <w:proofErr w:type="spellStart"/>
+      <w:r>
+        <w:t>funkcionalnosti</w:t>
+      </w:r>
+      <w:proofErr w:type="spellEnd"/>
+      <w:r>
+        <w:t xml:space="preserve"> </w:t>
+      </w:r>
+      <w:proofErr w:type="spellStart"/>
+      <w:r>
+        <w:t>aplikacije</w:t>
+      </w:r>
+      <w:proofErr w:type="spellEnd"/>
+      <w:r>
+        <w:t>.</w:t>
+      </w:r>
+    </w:p>
+    <w:p>
+      <w:r>
+        <w:t xml:space="preserve">3. </w:t>
+      </w:r>
+      <w:proofErr w:type="spellStart"/>
+      <w:r>
+        <w:t>Konzistentan</w:t>
+      </w:r>
+      <w:proofErr w:type="spellEnd"/>
+      <w:r>
+        <w:t xml:space="preserve"> </w:t>
+      </w:r>
+      <w:proofErr w:type="spellStart"/>
+      <w:r>
+        <w:t>vizualan</w:t>
+      </w:r>
+      <w:proofErr w:type="spellEnd"/>
+      <w:r>
+        <w:t xml:space="preserve"> </w:t>
+      </w:r>
+      <w:proofErr w:type="spellStart"/>
+      <w:r>
+        <w:t>okvir</w:t>
+      </w:r>
+      <w:proofErr w:type="spellEnd"/>
+      <w:r>
+        <w:t xml:space="preserve"> – </w:t>
+      </w:r>
+      <w:proofErr w:type="spellStart"/>
+      <w:r>
+        <w:t>aplikacija</w:t>
+      </w:r>
+      <w:proofErr w:type="spellEnd"/>
+      <w:r>
+        <w:t xml:space="preserve"> </w:t>
+      </w:r>
+      <w:proofErr w:type="spellStart"/>
+      <w:r>
+        <w:t>ima</w:t>
+      </w:r>
+      <w:proofErr w:type="spellEnd"/>
+      <w:r>
+        <w:t xml:space="preserve"> </w:t>
+      </w:r>
+      <w:proofErr w:type="spellStart"/>
+      <w:r>
+        <w:t>više</w:t>
+      </w:r>
+      <w:proofErr w:type="spellEnd"/>
+      <w:r>
+        <w:t xml:space="preserve"> </w:t>
+      </w:r>
+      <w:proofErr w:type="spellStart"/>
+      <w:r>
+        <w:t>prozora</w:t>
+      </w:r>
+      <w:proofErr w:type="spellEnd"/>
+      <w:r>
+        <w:t xml:space="preserve"> </w:t>
+      </w:r>
+      <w:proofErr w:type="spellStart"/>
+      <w:r>
+        <w:t>ili</w:t>
+      </w:r>
+      <w:proofErr w:type="spellEnd"/>
+      <w:r>
+        <w:t xml:space="preserve"> </w:t>
+      </w:r>
+      <w:proofErr w:type="spellStart"/>
+      <w:r>
+        <w:t>stranica</w:t>
+      </w:r>
+      <w:proofErr w:type="spellEnd"/>
+      <w:r>
+        <w:t xml:space="preserve">, </w:t>
+      </w:r>
+      <w:proofErr w:type="spellStart"/>
+      <w:r>
+        <w:t>ali</w:t>
+      </w:r>
+      <w:proofErr w:type="spellEnd"/>
+      <w:r>
+        <w:t xml:space="preserve"> </w:t>
+      </w:r>
+      <w:proofErr w:type="spellStart"/>
+      <w:r>
+        <w:t>su</w:t>
+      </w:r>
+      <w:proofErr w:type="spellEnd"/>
+      <w:r>
+        <w:t xml:space="preserve"> </w:t>
+      </w:r>
+      <w:proofErr w:type="spellStart"/>
+      <w:r>
+        <w:t>organizovane</w:t>
+      </w:r>
+      <w:proofErr w:type="spellEnd"/>
+      <w:r>
+        <w:t xml:space="preserve"> </w:t>
+      </w:r>
+      <w:proofErr w:type="spellStart"/>
+      <w:r>
+        <w:t>na</w:t>
+      </w:r>
+      <w:proofErr w:type="spellEnd"/>
+      <w:r>
+        <w:t xml:space="preserve"> </w:t>
+      </w:r>
+      <w:proofErr w:type="spellStart"/>
+      <w:r>
+        <w:t>sličan</w:t>
+      </w:r>
+      <w:proofErr w:type="spellEnd"/>
+      <w:r>
+        <w:t xml:space="preserve"> </w:t>
+      </w:r>
+      <w:proofErr w:type="spellStart"/>
+      <w:r>
+        <w:t>način</w:t>
+      </w:r>
+      <w:proofErr w:type="spellEnd"/>
+      <w:r>
+        <w:t xml:space="preserve">, </w:t>
+      </w:r>
+      <w:proofErr w:type="spellStart"/>
+      <w:r>
+        <w:t>kako</w:t>
+      </w:r>
+      <w:proofErr w:type="spellEnd"/>
+      <w:r>
+        <w:t xml:space="preserve"> bi </w:t>
+      </w:r>
+      <w:proofErr w:type="spellStart"/>
+      <w:r>
+        <w:t>korisnik</w:t>
+      </w:r>
+      <w:proofErr w:type="spellEnd"/>
+      <w:r>
+        <w:t xml:space="preserve"> u </w:t>
+      </w:r>
+      <w:proofErr w:type="spellStart"/>
+      <w:r>
+        <w:t>bilo</w:t>
+      </w:r>
+      <w:proofErr w:type="spellEnd"/>
+      <w:r>
+        <w:t xml:space="preserve"> </w:t>
+      </w:r>
+      <w:proofErr w:type="spellStart"/>
+      <w:r>
+        <w:t>kojem</w:t>
+      </w:r>
+      <w:proofErr w:type="spellEnd"/>
+      <w:r>
+        <w:t xml:space="preserve"> </w:t>
+      </w:r>
+      <w:proofErr w:type="spellStart"/>
+      <w:r>
+        <w:t>trenutku</w:t>
+      </w:r>
+      <w:proofErr w:type="spellEnd"/>
+      <w:r>
+        <w:t xml:space="preserve"> </w:t>
+      </w:r>
+      <w:proofErr w:type="spellStart"/>
+      <w:r>
+        <w:t>znao</w:t>
+      </w:r>
+      <w:proofErr w:type="spellEnd"/>
+      <w:r>
+        <w:t xml:space="preserve"> </w:t>
+      </w:r>
+      <w:proofErr w:type="spellStart"/>
+      <w:r>
+        <w:t>gdje</w:t>
+      </w:r>
+      <w:proofErr w:type="spellEnd"/>
+      <w:r>
+        <w:t xml:space="preserve"> </w:t>
+      </w:r>
+      <w:proofErr w:type="spellStart"/>
+      <w:r>
+        <w:t>i</w:t>
+      </w:r>
+      <w:proofErr w:type="spellEnd"/>
+      <w:r>
+        <w:t xml:space="preserve"> </w:t>
+      </w:r>
+      <w:proofErr w:type="spellStart"/>
+      <w:r>
+        <w:t>šta</w:t>
+      </w:r>
+      <w:proofErr w:type="spellEnd"/>
+      <w:r>
+        <w:t xml:space="preserve"> da </w:t>
+      </w:r>
+      <w:proofErr w:type="spellStart"/>
+      <w:r>
+        <w:t>traži</w:t>
+      </w:r>
+      <w:proofErr w:type="spellEnd"/>
+      <w:r>
+        <w:t xml:space="preserve">, </w:t>
+      </w:r>
+      <w:proofErr w:type="spellStart"/>
+      <w:r>
+        <w:t>i</w:t>
+      </w:r>
+      <w:proofErr w:type="spellEnd"/>
+      <w:r>
+        <w:t xml:space="preserve"> </w:t>
+      </w:r>
+      <w:proofErr w:type="spellStart"/>
+      <w:r>
+        <w:t>šta</w:t>
+      </w:r>
+      <w:proofErr w:type="spellEnd"/>
+      <w:r>
+        <w:t xml:space="preserve"> da </w:t>
+      </w:r>
+      <w:proofErr w:type="spellStart"/>
+      <w:r>
+        <w:t>očekuje</w:t>
+      </w:r>
+      <w:proofErr w:type="spellEnd"/>
+      <w:r>
+        <w:t>.</w:t>
+      </w:r>
+    </w:p>
+    <w:p/>
+    <w:p>
+      <w:pPr>
+        <w:rPr>
+          <w:b/>
+          <w:bCs/>
+        </w:rPr>
+      </w:pPr>
+      <w:r>
+        <w:rPr>
+          <w:b/>
+          <w:bCs/>
+        </w:rPr>
+        <w:t xml:space="preserve">8. </w:t>
+      </w:r>
+      <w:proofErr w:type="spellStart"/>
+      <w:r>
+        <w:rPr>
+          <w:b/>
+          <w:bCs/>
+        </w:rPr>
+        <w:t>Evidentiranje</w:t>
+      </w:r>
+      <w:proofErr w:type="spellEnd"/>
+      <w:r>
+        <w:rPr>
+          <w:b/>
+          <w:bCs/>
+        </w:rPr>
+        <w:t xml:space="preserve"> </w:t>
+      </w:r>
+      <w:proofErr w:type="spellStart"/>
+      <w:r>
+        <w:rPr>
+          <w:b/>
+          <w:bCs/>
+        </w:rPr>
+        <w:t>izvršene</w:t>
+      </w:r>
+      <w:proofErr w:type="spellEnd"/>
+      <w:r>
+        <w:rPr>
+          <w:b/>
+          <w:bCs/>
+        </w:rPr>
+        <w:t xml:space="preserve"> </w:t>
+      </w:r>
+      <w:proofErr w:type="spellStart"/>
+      <w:r>
+        <w:rPr>
+          <w:b/>
+          <w:bCs/>
+        </w:rPr>
+        <w:t>usluge</w:t>
+      </w:r>
+      <w:proofErr w:type="spellEnd"/>
+      <w:r>
+        <w:rPr>
+          <w:b/>
+          <w:bCs/>
+        </w:rPr>
+        <w:t xml:space="preserve"> </w:t>
+      </w:r>
+      <w:proofErr w:type="spellStart"/>
+      <w:r>
+        <w:rPr>
+          <w:b/>
+          <w:bCs/>
+        </w:rPr>
+        <w:t>od</w:t>
+      </w:r>
+      <w:proofErr w:type="spellEnd"/>
+      <w:r>
+        <w:rPr>
+          <w:b/>
+          <w:bCs/>
+        </w:rPr>
+        <w:t xml:space="preserve"> </w:t>
+      </w:r>
+      <w:proofErr w:type="spellStart"/>
+      <w:r>
+        <w:rPr>
+          <w:b/>
+          <w:bCs/>
+        </w:rPr>
+        <w:t>strane</w:t>
+      </w:r>
+      <w:proofErr w:type="spellEnd"/>
+      <w:r>
+        <w:rPr>
+          <w:b/>
+          <w:bCs/>
+        </w:rPr>
+        <w:t xml:space="preserve"> </w:t>
+      </w:r>
+      <w:proofErr w:type="spellStart"/>
+      <w:r>
+        <w:rPr>
+          <w:b/>
+          <w:bCs/>
+        </w:rPr>
+        <w:t>stomatologa</w:t>
+      </w:r>
+      <w:proofErr w:type="spellEnd"/>
     </w:p>
     <w:p>
       <w:pPr>
@@ -1616,6 +5346,9 @@
     <w:name w:val="Normal"/>
     <w:qFormat/>
     <w:rsid w:val="00840F32"/>
+    <w:rPr>
+      <w:lang w:val="en-US"/>
+    </w:rPr>
   </w:style>
   <w:style w:type="character" w:default="1" w:styleId="DefaultParagraphFont">
     <w:name w:val="Default Paragraph Font"/>

</xml_diff>